<commit_message>
cs format docu revisions
</commit_message>
<xml_diff>
--- a/SSYSADD1 DOCU/Docu-CSFormat.docx
+++ b/SSYSADD1 DOCU/Docu-CSFormat.docx
@@ -159,8 +159,8 @@
         <w:ind w:left="0"/>
         <w:jc w:val="center"/>
         <w:sectPr>
-          <w:headerReference w:type="default" r:id="rId6"/>
-          <w:footerReference w:type="first" r:id="rId7"/>
+          <w:headerReference w:type="default" r:id="rId8"/>
+          <w:footerReference w:type="first" r:id="rId9"/>
           <w:pgSz w:w="12240" w:h="15840"/>
           <w:pgMar w:top="1260" w:right="1440" w:bottom="1440" w:left="1440" w:header="720" w:footer="720" w:gutter="0"/>
           <w:cols w:space="720"/>
@@ -479,6 +479,7 @@
               <w:tab w:val="left" w:pos="880"/>
               <w:tab w:val="right" w:leader="dot" w:pos="9350"/>
             </w:tabs>
+            <w:spacing w:line="240" w:lineRule="auto"/>
             <w:rPr>
               <w:rFonts w:asciiTheme="minorHAnsi" w:hAnsiTheme="minorHAnsi" w:cstheme="minorBidi"/>
               <w:noProof/>
@@ -565,6 +566,7 @@
               <w:tab w:val="left" w:pos="1100"/>
               <w:tab w:val="right" w:leader="dot" w:pos="9350"/>
             </w:tabs>
+            <w:spacing w:line="240" w:lineRule="auto"/>
             <w:rPr>
               <w:rFonts w:asciiTheme="minorHAnsi" w:hAnsiTheme="minorHAnsi" w:cstheme="minorBidi"/>
               <w:noProof/>
@@ -596,8 +598,6 @@
               </w:rPr>
               <w:t>The Challenges</w:t>
             </w:r>
-            <w:bookmarkStart w:id="2" w:name="_GoBack"/>
-            <w:bookmarkEnd w:id="2"/>
             <w:r>
               <w:rPr>
                 <w:noProof/>
@@ -655,6 +655,7 @@
               <w:tab w:val="left" w:pos="1100"/>
               <w:tab w:val="right" w:leader="dot" w:pos="9350"/>
             </w:tabs>
+            <w:spacing w:line="240" w:lineRule="auto"/>
             <w:rPr>
               <w:rFonts w:asciiTheme="minorHAnsi" w:hAnsiTheme="minorHAnsi" w:cstheme="minorBidi"/>
               <w:noProof/>
@@ -742,6 +743,7 @@
               <w:tab w:val="left" w:pos="1100"/>
               <w:tab w:val="right" w:leader="dot" w:pos="9350"/>
             </w:tabs>
+            <w:spacing w:line="240" w:lineRule="auto"/>
             <w:rPr>
               <w:rFonts w:asciiTheme="minorHAnsi" w:hAnsiTheme="minorHAnsi" w:cstheme="minorBidi"/>
               <w:noProof/>
@@ -829,6 +831,7 @@
               <w:tab w:val="left" w:pos="1100"/>
               <w:tab w:val="right" w:leader="dot" w:pos="9350"/>
             </w:tabs>
+            <w:spacing w:line="240" w:lineRule="auto"/>
             <w:rPr>
               <w:rFonts w:asciiTheme="minorHAnsi" w:hAnsiTheme="minorHAnsi" w:cstheme="minorBidi"/>
               <w:noProof/>
@@ -916,6 +919,7 @@
               <w:tab w:val="left" w:pos="880"/>
               <w:tab w:val="right" w:leader="dot" w:pos="9350"/>
             </w:tabs>
+            <w:spacing w:line="240" w:lineRule="auto"/>
             <w:rPr>
               <w:rFonts w:asciiTheme="minorHAnsi" w:hAnsiTheme="minorHAnsi" w:cstheme="minorBidi"/>
               <w:noProof/>
@@ -1002,6 +1006,7 @@
               <w:tab w:val="left" w:pos="880"/>
               <w:tab w:val="right" w:leader="dot" w:pos="9350"/>
             </w:tabs>
+            <w:spacing w:line="240" w:lineRule="auto"/>
             <w:rPr>
               <w:rFonts w:asciiTheme="minorHAnsi" w:hAnsiTheme="minorHAnsi" w:cstheme="minorBidi"/>
               <w:noProof/>
@@ -1172,6 +1177,7 @@
               <w:tab w:val="left" w:pos="880"/>
               <w:tab w:val="right" w:leader="dot" w:pos="9350"/>
             </w:tabs>
+            <w:spacing w:line="240" w:lineRule="auto"/>
             <w:rPr>
               <w:rFonts w:asciiTheme="minorHAnsi" w:hAnsiTheme="minorHAnsi" w:cstheme="minorBidi"/>
               <w:noProof/>
@@ -1258,6 +1264,7 @@
               <w:tab w:val="left" w:pos="880"/>
               <w:tab w:val="right" w:leader="dot" w:pos="9350"/>
             </w:tabs>
+            <w:spacing w:line="240" w:lineRule="auto"/>
             <w:rPr>
               <w:rFonts w:asciiTheme="minorHAnsi" w:hAnsiTheme="minorHAnsi" w:cstheme="minorBidi"/>
               <w:noProof/>
@@ -1344,6 +1351,7 @@
               <w:tab w:val="left" w:pos="880"/>
               <w:tab w:val="right" w:leader="dot" w:pos="9350"/>
             </w:tabs>
+            <w:spacing w:line="240" w:lineRule="auto"/>
             <w:rPr>
               <w:rFonts w:asciiTheme="minorHAnsi" w:hAnsiTheme="minorHAnsi" w:cstheme="minorBidi"/>
               <w:noProof/>
@@ -1430,6 +1438,7 @@
               <w:tab w:val="left" w:pos="880"/>
               <w:tab w:val="right" w:leader="dot" w:pos="9350"/>
             </w:tabs>
+            <w:spacing w:line="240" w:lineRule="auto"/>
             <w:rPr>
               <w:rFonts w:asciiTheme="minorHAnsi" w:hAnsiTheme="minorHAnsi" w:cstheme="minorBidi"/>
               <w:noProof/>
@@ -1600,6 +1609,7 @@
               <w:tab w:val="left" w:pos="880"/>
               <w:tab w:val="right" w:leader="dot" w:pos="9350"/>
             </w:tabs>
+            <w:spacing w:line="240" w:lineRule="auto"/>
             <w:rPr>
               <w:rFonts w:asciiTheme="minorHAnsi" w:hAnsiTheme="minorHAnsi" w:cstheme="minorBidi"/>
               <w:noProof/>
@@ -1686,6 +1696,7 @@
               <w:tab w:val="left" w:pos="1100"/>
               <w:tab w:val="right" w:leader="dot" w:pos="9350"/>
             </w:tabs>
+            <w:spacing w:line="240" w:lineRule="auto"/>
             <w:rPr>
               <w:rFonts w:asciiTheme="minorHAnsi" w:hAnsiTheme="minorHAnsi" w:cstheme="minorBidi"/>
               <w:noProof/>
@@ -1772,6 +1783,7 @@
               <w:tab w:val="left" w:pos="1100"/>
               <w:tab w:val="right" w:leader="dot" w:pos="9350"/>
             </w:tabs>
+            <w:spacing w:line="240" w:lineRule="auto"/>
             <w:rPr>
               <w:rFonts w:asciiTheme="minorHAnsi" w:hAnsiTheme="minorHAnsi" w:cstheme="minorBidi"/>
               <w:noProof/>
@@ -1858,6 +1870,7 @@
               <w:tab w:val="left" w:pos="1100"/>
               <w:tab w:val="right" w:leader="dot" w:pos="9350"/>
             </w:tabs>
+            <w:spacing w:line="240" w:lineRule="auto"/>
             <w:rPr>
               <w:rFonts w:asciiTheme="minorHAnsi" w:hAnsiTheme="minorHAnsi" w:cstheme="minorBidi"/>
               <w:noProof/>
@@ -1944,6 +1957,7 @@
               <w:tab w:val="left" w:pos="1100"/>
               <w:tab w:val="right" w:leader="dot" w:pos="9350"/>
             </w:tabs>
+            <w:spacing w:line="240" w:lineRule="auto"/>
             <w:rPr>
               <w:rFonts w:asciiTheme="minorHAnsi" w:hAnsiTheme="minorHAnsi" w:cstheme="minorBidi"/>
               <w:noProof/>
@@ -2032,6 +2046,7 @@
               <w:tab w:val="left" w:pos="880"/>
               <w:tab w:val="right" w:leader="dot" w:pos="9350"/>
             </w:tabs>
+            <w:spacing w:line="240" w:lineRule="auto"/>
             <w:rPr>
               <w:rFonts w:asciiTheme="minorHAnsi" w:hAnsiTheme="minorHAnsi" w:cstheme="minorBidi"/>
               <w:noProof/>
@@ -2118,6 +2133,7 @@
               <w:tab w:val="left" w:pos="880"/>
               <w:tab w:val="right" w:leader="dot" w:pos="9350"/>
             </w:tabs>
+            <w:spacing w:line="240" w:lineRule="auto"/>
             <w:rPr>
               <w:rFonts w:asciiTheme="minorHAnsi" w:hAnsiTheme="minorHAnsi" w:cstheme="minorBidi"/>
               <w:noProof/>
@@ -2288,6 +2304,7 @@
               <w:tab w:val="left" w:pos="880"/>
               <w:tab w:val="right" w:leader="dot" w:pos="9350"/>
             </w:tabs>
+            <w:spacing w:line="240" w:lineRule="auto"/>
             <w:rPr>
               <w:rFonts w:asciiTheme="minorHAnsi" w:hAnsiTheme="minorHAnsi" w:cstheme="minorBidi"/>
               <w:noProof/>
@@ -2374,6 +2391,7 @@
               <w:tab w:val="left" w:pos="880"/>
               <w:tab w:val="right" w:leader="dot" w:pos="9350"/>
             </w:tabs>
+            <w:spacing w:line="240" w:lineRule="auto"/>
             <w:rPr>
               <w:rFonts w:asciiTheme="minorHAnsi" w:hAnsiTheme="minorHAnsi" w:cstheme="minorBidi"/>
               <w:noProof/>
@@ -2460,6 +2478,7 @@
               <w:tab w:val="left" w:pos="880"/>
               <w:tab w:val="right" w:leader="dot" w:pos="9350"/>
             </w:tabs>
+            <w:spacing w:line="240" w:lineRule="auto"/>
             <w:rPr>
               <w:rFonts w:asciiTheme="minorHAnsi" w:hAnsiTheme="minorHAnsi" w:cstheme="minorBidi"/>
               <w:noProof/>
@@ -2546,6 +2565,7 @@
               <w:tab w:val="left" w:pos="880"/>
               <w:tab w:val="right" w:leader="dot" w:pos="9350"/>
             </w:tabs>
+            <w:spacing w:line="240" w:lineRule="auto"/>
             <w:rPr>
               <w:rFonts w:asciiTheme="minorHAnsi" w:hAnsiTheme="minorHAnsi" w:cstheme="minorBidi"/>
               <w:noProof/>
@@ -2632,6 +2652,7 @@
               <w:tab w:val="left" w:pos="880"/>
               <w:tab w:val="right" w:leader="dot" w:pos="9350"/>
             </w:tabs>
+            <w:spacing w:line="240" w:lineRule="auto"/>
             <w:rPr>
               <w:rFonts w:asciiTheme="minorHAnsi" w:hAnsiTheme="minorHAnsi" w:cstheme="minorBidi"/>
               <w:noProof/>
@@ -2718,6 +2739,7 @@
               <w:tab w:val="left" w:pos="880"/>
               <w:tab w:val="right" w:leader="dot" w:pos="9350"/>
             </w:tabs>
+            <w:spacing w:line="240" w:lineRule="auto"/>
             <w:rPr>
               <w:rFonts w:asciiTheme="minorHAnsi" w:hAnsiTheme="minorHAnsi" w:cstheme="minorBidi"/>
               <w:noProof/>
@@ -2886,6 +2908,7 @@
               <w:tab w:val="left" w:pos="880"/>
               <w:tab w:val="right" w:leader="dot" w:pos="9350"/>
             </w:tabs>
+            <w:spacing w:line="240" w:lineRule="auto"/>
             <w:rPr>
               <w:rFonts w:asciiTheme="minorHAnsi" w:hAnsiTheme="minorHAnsi" w:cstheme="minorBidi"/>
               <w:noProof/>
@@ -2972,6 +2995,7 @@
               <w:tab w:val="left" w:pos="880"/>
               <w:tab w:val="right" w:leader="dot" w:pos="9350"/>
             </w:tabs>
+            <w:spacing w:line="240" w:lineRule="auto"/>
             <w:rPr>
               <w:rFonts w:asciiTheme="minorHAnsi" w:hAnsiTheme="minorHAnsi" w:cstheme="minorBidi"/>
               <w:noProof/>
@@ -3058,6 +3082,7 @@
               <w:tab w:val="left" w:pos="1100"/>
               <w:tab w:val="right" w:leader="dot" w:pos="9350"/>
             </w:tabs>
+            <w:spacing w:line="240" w:lineRule="auto"/>
             <w:rPr>
               <w:rFonts w:asciiTheme="minorHAnsi" w:hAnsiTheme="minorHAnsi" w:cstheme="minorBidi"/>
               <w:noProof/>
@@ -3157,185 +3182,163 @@
     </w:sdt>
     <w:bookmarkEnd w:id="0" w:displacedByCustomXml="prev"/>
     <w:bookmarkEnd w:id="1" w:displacedByCustomXml="prev"/>
+    <w:bookmarkStart w:id="2" w:name="_Toc489874991" w:displacedByCustomXml="prev"/>
     <w:bookmarkStart w:id="3" w:name="_Toc479371734" w:displacedByCustomXml="prev"/>
+    <w:p>
+      <w:pPr>
+        <w:pStyle w:val="ChapterName"/>
+        <w:ind w:left="0"/>
+        <w:rPr>
+          <w:noProof/>
+          <w:lang w:eastAsia="en-PH"/>
+        </w:rPr>
+      </w:pPr>
+      <w:r>
+        <w:rPr>
+          <w:noProof/>
+          <w:lang w:eastAsia="en-PH"/>
+        </w:rPr>
+        <w:lastRenderedPageBreak/>
+        <w:t>A</w:t>
+      </w:r>
+      <w:bookmarkEnd w:id="3"/>
+      <w:r>
+        <w:rPr>
+          <w:noProof/>
+          <w:lang w:eastAsia="en-PH"/>
+        </w:rPr>
+        <w:t>bstract</w:t>
+      </w:r>
+      <w:bookmarkEnd w:id="2"/>
+    </w:p>
+    <w:p>
+      <w:pPr>
+        <w:pStyle w:val="NoSpacing"/>
+        <w:spacing w:line="480" w:lineRule="auto"/>
+        <w:jc w:val="both"/>
+        <w:rPr>
+          <w:noProof/>
+          <w:lang w:eastAsia="en-PH"/>
+        </w:rPr>
+      </w:pPr>
+      <w:r>
+        <w:rPr>
+          <w:noProof/>
+          <w:lang w:eastAsia="en-PH"/>
+        </w:rPr>
+        <w:t>More than 5% of the world's population (approximately 367 Million people) are affected by hyperhidrosis. Hyperhidrosis is a condition where a person experiences excessive and uncontrollable sweating. Most smartphones have capacitive touch screens, on top of that, in order to register "touches", a circuit has to be completed through conductive means. Fingers are conductive and so is sweat, therefore, sweat droplets can register touches in the smartphone, making it difficult for a palmar hyperhidrosis patient to register accurate "touches" in his smart phone. This study aims to study the human computer interaction between smartphone and palmar hyperhidrosis patient. The proponents will investigate and propose a solution for smartphone manufacturers on the problems and struggles encountered by a palmar hyperhidrosis patient when using the touch sensitive display and fingerprint authentication features of his smartphone.</w:t>
+      </w:r>
+    </w:p>
+    <w:p>
+      <w:pPr>
+        <w:pStyle w:val="ListParagraph"/>
+        <w:rPr>
+          <w:shd w:val="clear" w:color="auto" w:fill="FFFFFF"/>
+        </w:rPr>
+      </w:pPr>
+    </w:p>
+    <w:p>
+      <w:pPr>
+        <w:pStyle w:val="ListParagraph"/>
+        <w:rPr>
+          <w:shd w:val="clear" w:color="auto" w:fill="FFFFFF"/>
+        </w:rPr>
+      </w:pPr>
+    </w:p>
+    <w:p>
+      <w:pPr>
+        <w:pStyle w:val="ListParagraph"/>
+        <w:rPr>
+          <w:shd w:val="clear" w:color="auto" w:fill="FFFFFF"/>
+        </w:rPr>
+      </w:pPr>
+    </w:p>
+    <w:p>
+      <w:pPr>
+        <w:pStyle w:val="ListParagraph"/>
+        <w:rPr>
+          <w:shd w:val="clear" w:color="auto" w:fill="FFFFFF"/>
+        </w:rPr>
+      </w:pPr>
+    </w:p>
+    <w:p>
+      <w:pPr>
+        <w:pStyle w:val="ListParagraph"/>
+        <w:rPr>
+          <w:shd w:val="clear" w:color="auto" w:fill="FFFFFF"/>
+        </w:rPr>
+      </w:pPr>
+    </w:p>
+    <w:p>
+      <w:pPr>
+        <w:pStyle w:val="ListParagraph"/>
+        <w:rPr>
+          <w:shd w:val="clear" w:color="auto" w:fill="FFFFFF"/>
+        </w:rPr>
+      </w:pPr>
+    </w:p>
+    <w:p>
+      <w:pPr>
+        <w:pStyle w:val="ListParagraph"/>
+        <w:rPr>
+          <w:shd w:val="clear" w:color="auto" w:fill="FFFFFF"/>
+        </w:rPr>
+      </w:pPr>
+    </w:p>
+    <w:p>
+      <w:pPr>
+        <w:pStyle w:val="ListParagraph"/>
+        <w:rPr>
+          <w:shd w:val="clear" w:color="auto" w:fill="FFFFFF"/>
+        </w:rPr>
+      </w:pPr>
+    </w:p>
+    <w:p>
+      <w:pPr>
+        <w:pStyle w:val="ListParagraph"/>
+        <w:rPr>
+          <w:shd w:val="clear" w:color="auto" w:fill="FFFFFF"/>
+        </w:rPr>
+      </w:pPr>
+    </w:p>
     <w:p>
       <w:pPr>
         <w:spacing w:line="259" w:lineRule="auto"/>
         <w:ind w:left="0"/>
         <w:jc w:val="left"/>
         <w:rPr>
-          <w:rFonts w:eastAsia="Times New Roman" w:cs="Times New Roman"/>
-          <w:b/>
-          <w:noProof/>
-          <w:sz w:val="32"/>
-          <w:szCs w:val="32"/>
-          <w:lang w:eastAsia="en-PH"/>
-        </w:rPr>
-      </w:pPr>
-      <w:bookmarkStart w:id="4" w:name="_Toc489874991"/>
-      <w:r>
+          <w:shd w:val="clear" w:color="auto" w:fill="FFFFFF"/>
+        </w:rPr>
+      </w:pPr>
+      <w:r>
+        <w:rPr>
+          <w:shd w:val="clear" w:color="auto" w:fill="FFFFFF"/>
+        </w:rPr>
+        <w:br w:type="page"/>
+      </w:r>
+    </w:p>
+    <w:p>
+      <w:pPr>
+        <w:pStyle w:val="ChapterName"/>
+        <w:ind w:left="0"/>
         <w:rPr>
           <w:noProof/>
           <w:lang w:eastAsia="en-PH"/>
         </w:rPr>
-        <w:br w:type="page"/>
-      </w:r>
-    </w:p>
-    <w:p>
-      <w:pPr>
-        <w:pStyle w:val="ChapterName"/>
-        <w:ind w:left="0"/>
+      </w:pPr>
+      <w:bookmarkStart w:id="4" w:name="_Toc479371735"/>
+      <w:bookmarkStart w:id="5" w:name="_Toc489874992"/>
+      <w:r>
         <w:rPr>
           <w:noProof/>
           <w:lang w:eastAsia="en-PH"/>
         </w:rPr>
-      </w:pPr>
-      <w:r>
-        <w:rPr>
-          <w:noProof/>
-          <w:lang w:eastAsia="en-PH"/>
-        </w:rPr>
-        <w:lastRenderedPageBreak/>
-        <w:t>A</w:t>
-      </w:r>
-      <w:bookmarkEnd w:id="3"/>
-      <w:r>
-        <w:rPr>
-          <w:noProof/>
-          <w:lang w:eastAsia="en-PH"/>
-        </w:rPr>
-        <w:t>bstract</w:t>
-      </w:r>
-      <w:bookmarkEnd w:id="4"/>
-    </w:p>
-    <w:p>
-      <w:pPr>
-        <w:pStyle w:val="NoSpacing"/>
-        <w:spacing w:line="480" w:lineRule="auto"/>
-        <w:jc w:val="both"/>
-        <w:rPr>
-          <w:noProof/>
-          <w:lang w:eastAsia="en-PH"/>
-        </w:rPr>
-      </w:pPr>
-      <w:r>
-        <w:rPr>
-          <w:noProof/>
-          <w:lang w:eastAsia="en-PH"/>
-        </w:rPr>
-        <w:t>More than 5% of the world's population (approximately 367 Million people) are affected by hyperhidrosis. Hyperhidrosis is a condition where a person experiences excessive and uncontrollable sweating. Most smartphones have capacitive touch screens, on top of that, in order to register "touches", a circuit has to be completed through conductive means. Fingers are conductive and so is sweat, therefore, sweat droplets can register touches in the smartphone, making it difficult for a palmar hyperhidrosis patient to register accurate "touches" in his smart phone. This study aims to study the human computer interaction between smartphone and palmar hyperhidrosis patient. The proponents will investigate and propose a solution for smartphone manufacturers on the problems and struggles encountered by a palmar hyperhidrosis patient when using the touch sensitive display and fingerprint authentication features of his smartphone.</w:t>
-      </w:r>
-    </w:p>
-    <w:p>
-      <w:pPr>
-        <w:pStyle w:val="ListParagraph"/>
-        <w:rPr>
-          <w:shd w:val="clear" w:color="auto" w:fill="FFFFFF"/>
-        </w:rPr>
-      </w:pPr>
-    </w:p>
-    <w:p>
-      <w:pPr>
-        <w:pStyle w:val="ListParagraph"/>
-        <w:rPr>
-          <w:shd w:val="clear" w:color="auto" w:fill="FFFFFF"/>
-        </w:rPr>
-      </w:pPr>
-    </w:p>
-    <w:p>
-      <w:pPr>
-        <w:pStyle w:val="ListParagraph"/>
-        <w:rPr>
-          <w:shd w:val="clear" w:color="auto" w:fill="FFFFFF"/>
-        </w:rPr>
-      </w:pPr>
-    </w:p>
-    <w:p>
-      <w:pPr>
-        <w:pStyle w:val="ListParagraph"/>
-        <w:rPr>
-          <w:shd w:val="clear" w:color="auto" w:fill="FFFFFF"/>
-        </w:rPr>
-      </w:pPr>
-    </w:p>
-    <w:p>
-      <w:pPr>
-        <w:pStyle w:val="ListParagraph"/>
-        <w:rPr>
-          <w:shd w:val="clear" w:color="auto" w:fill="FFFFFF"/>
-        </w:rPr>
-      </w:pPr>
-    </w:p>
-    <w:p>
-      <w:pPr>
-        <w:pStyle w:val="ListParagraph"/>
-        <w:rPr>
-          <w:shd w:val="clear" w:color="auto" w:fill="FFFFFF"/>
-        </w:rPr>
-      </w:pPr>
-    </w:p>
-    <w:p>
-      <w:pPr>
-        <w:pStyle w:val="ListParagraph"/>
-        <w:rPr>
-          <w:shd w:val="clear" w:color="auto" w:fill="FFFFFF"/>
-        </w:rPr>
-      </w:pPr>
-    </w:p>
-    <w:p>
-      <w:pPr>
-        <w:pStyle w:val="ListParagraph"/>
-        <w:rPr>
-          <w:shd w:val="clear" w:color="auto" w:fill="FFFFFF"/>
-        </w:rPr>
-      </w:pPr>
-    </w:p>
-    <w:p>
-      <w:pPr>
-        <w:pStyle w:val="ListParagraph"/>
-        <w:rPr>
-          <w:shd w:val="clear" w:color="auto" w:fill="FFFFFF"/>
-        </w:rPr>
-      </w:pPr>
-    </w:p>
-    <w:p>
-      <w:pPr>
-        <w:spacing w:line="259" w:lineRule="auto"/>
-        <w:ind w:left="0"/>
-        <w:jc w:val="left"/>
-        <w:rPr>
-          <w:shd w:val="clear" w:color="auto" w:fill="FFFFFF"/>
-        </w:rPr>
-      </w:pPr>
-      <w:r>
-        <w:rPr>
-          <w:shd w:val="clear" w:color="auto" w:fill="FFFFFF"/>
-        </w:rPr>
-        <w:br w:type="page"/>
-      </w:r>
-    </w:p>
-    <w:p>
-      <w:pPr>
-        <w:pStyle w:val="ChapterName"/>
-        <w:ind w:left="0"/>
-        <w:rPr>
-          <w:noProof/>
-          <w:lang w:eastAsia="en-PH"/>
-        </w:rPr>
-      </w:pPr>
-      <w:bookmarkStart w:id="5" w:name="_Toc479371735"/>
-      <w:bookmarkStart w:id="6" w:name="_Toc489874992"/>
-      <w:r>
-        <w:rPr>
-          <w:noProof/>
-          <w:lang w:eastAsia="en-PH"/>
-        </w:rPr>
         <w:lastRenderedPageBreak/>
         <w:t>List of Figures, List of Tables, List of Notations</w:t>
       </w:r>
-      <w:bookmarkStart w:id="7" w:name="_Toc479371736"/>
+      <w:bookmarkStart w:id="6" w:name="_Toc479371736"/>
+      <w:bookmarkEnd w:id="4"/>
       <w:bookmarkEnd w:id="5"/>
-      <w:bookmarkEnd w:id="6"/>
       <w:r>
         <w:rPr>
           <w:noProof/>
@@ -3368,7 +3371,7 @@
           <w:noProof/>
         </w:rPr>
       </w:pPr>
-      <w:hyperlink r:id="rId8" w:anchor="_Toc479542703" w:history="1">
+      <w:hyperlink r:id="rId10" w:anchor="_Toc479542703" w:history="1">
         <w:r>
           <w:rPr>
             <w:rStyle w:val="Hyperlink"/>
@@ -3436,7 +3439,7 @@
           <w:noProof/>
         </w:rPr>
       </w:pPr>
-      <w:hyperlink r:id="rId9" w:anchor="_Toc479542704" w:history="1">
+      <w:hyperlink r:id="rId11" w:anchor="_Toc479542704" w:history="1">
         <w:r>
           <w:rPr>
             <w:rStyle w:val="Hyperlink"/>
@@ -3514,7 +3517,7 @@
           <w:noProof/>
         </w:rPr>
       </w:pPr>
-      <w:hyperlink r:id="rId10" w:anchor="_Toc479542705" w:history="1">
+      <w:hyperlink r:id="rId12" w:anchor="_Toc479542705" w:history="1">
         <w:r>
           <w:rPr>
             <w:rStyle w:val="Hyperlink"/>
@@ -3630,7 +3633,7 @@
           <w:lang w:eastAsia="en-PH"/>
         </w:rPr>
       </w:pPr>
-      <w:bookmarkStart w:id="8" w:name="_Toc489874993"/>
+      <w:bookmarkStart w:id="7" w:name="_Toc489874993"/>
       <w:r>
         <w:rPr>
           <w:noProof/>
@@ -3639,8 +3642,8 @@
         <w:lastRenderedPageBreak/>
         <w:t>Introduction</w:t>
       </w:r>
+      <w:bookmarkEnd w:id="6"/>
       <w:bookmarkEnd w:id="7"/>
-      <w:bookmarkEnd w:id="8"/>
     </w:p>
     <w:p>
       <w:pPr>
@@ -3650,13 +3653,13 @@
           <w:numId w:val="2"/>
         </w:numPr>
       </w:pPr>
-      <w:bookmarkStart w:id="9" w:name="_Toc479371737"/>
-      <w:bookmarkStart w:id="10" w:name="_Toc489874994"/>
+      <w:bookmarkStart w:id="8" w:name="_Toc479371737"/>
+      <w:bookmarkStart w:id="9" w:name="_Toc489874994"/>
       <w:r>
         <w:t>Project Context</w:t>
       </w:r>
+      <w:bookmarkEnd w:id="8"/>
       <w:bookmarkEnd w:id="9"/>
-      <w:bookmarkEnd w:id="10"/>
     </w:p>
     <w:p>
       <w:pPr>
@@ -3670,8 +3673,8 @@
           <w:lang w:eastAsia="en-PH"/>
         </w:rPr>
       </w:pPr>
-      <w:bookmarkStart w:id="11" w:name="_Toc479371738"/>
-      <w:bookmarkStart w:id="12" w:name="_Toc489874995"/>
+      <w:bookmarkStart w:id="10" w:name="_Toc479371738"/>
+      <w:bookmarkStart w:id="11" w:name="_Toc489874995"/>
       <w:r>
         <w:rPr>
           <w:noProof/>
@@ -3679,8 +3682,8 @@
         </w:rPr>
         <w:t>The Challenges</w:t>
       </w:r>
+      <w:bookmarkEnd w:id="10"/>
       <w:bookmarkEnd w:id="11"/>
-      <w:bookmarkEnd w:id="12"/>
     </w:p>
     <w:p>
       <w:pPr>
@@ -3726,16 +3729,16 @@
           <w:lang w:eastAsia="en-PH"/>
         </w:rPr>
       </w:pPr>
-      <w:bookmarkStart w:id="13" w:name="_Toc479371739"/>
-      <w:bookmarkStart w:id="14" w:name="_Toc489874996"/>
+      <w:bookmarkStart w:id="12" w:name="_Toc479371739"/>
+      <w:bookmarkStart w:id="13" w:name="_Toc489874996"/>
       <w:r>
         <w:rPr>
           <w:noProof/>
         </w:rPr>
         <w:t>The Opportunity</w:t>
       </w:r>
+      <w:bookmarkEnd w:id="12"/>
       <w:bookmarkEnd w:id="13"/>
-      <w:bookmarkEnd w:id="14"/>
     </w:p>
     <w:p>
       <w:r>
@@ -3765,16 +3768,16 @@
           <w:lang w:eastAsia="en-PH"/>
         </w:rPr>
       </w:pPr>
-      <w:bookmarkStart w:id="15" w:name="_Toc479371740"/>
-      <w:bookmarkStart w:id="16" w:name="_Toc489874997"/>
+      <w:bookmarkStart w:id="14" w:name="_Toc479371740"/>
+      <w:bookmarkStart w:id="15" w:name="_Toc489874997"/>
       <w:r>
         <w:rPr>
           <w:noProof/>
         </w:rPr>
         <w:t>Purpose and Description</w:t>
       </w:r>
+      <w:bookmarkEnd w:id="14"/>
       <w:bookmarkEnd w:id="15"/>
-      <w:bookmarkEnd w:id="16"/>
     </w:p>
     <w:p>
       <w:r>
@@ -3804,13 +3807,13 @@
           <w:lang w:eastAsia="en-PH"/>
         </w:rPr>
       </w:pPr>
-      <w:bookmarkStart w:id="17" w:name="_Toc479371741"/>
-      <w:bookmarkStart w:id="18" w:name="_Toc489874998"/>
+      <w:bookmarkStart w:id="16" w:name="_Toc479371741"/>
+      <w:bookmarkStart w:id="17" w:name="_Toc489874998"/>
       <w:r>
         <w:t>Background of the Problem</w:t>
       </w:r>
+      <w:bookmarkEnd w:id="16"/>
       <w:bookmarkEnd w:id="17"/>
-      <w:bookmarkEnd w:id="18"/>
     </w:p>
     <w:p>
       <w:r>
@@ -3827,25 +3830,15 @@
     <w:p>
       <w:r>
         <w:tab/>
-        <w:t xml:space="preserve">Touch screen added dynamics and </w:t>
-      </w:r>
-      <w:r>
-        <w:t>enabled development of</w:t>
-      </w:r>
-      <w:r>
-        <w:t xml:space="preserve"> many applications. </w:t>
-      </w:r>
-      <w:r>
-        <w:t>The utilization of touch screen jump from mobile devices to life size monitors. Smartphones, gaming consoles, ATMs, POS’, and digital signage’s using touch screen is rampantly visible in our daily lives.</w:t>
-      </w:r>
-      <w:r>
-        <w:t xml:space="preserve"> As compared to other human machine interfaces, touch screens have various advantages as opposed to physical such as the reduction of physical requirements to deploy it, also the maintenance that comes with the use of it.</w:t>
+        <w:t>Touch screen based smartphones has been constantly developing throughout the years and has proven reliability. This technology is a type of visual display, it enables the users to interact with an electronic device by touch. Touch screen technology also opened new possibilities for the security aspects of smartphones.</w:t>
       </w:r>
     </w:p>
     <w:p>
       <w:r>
         <w:tab/>
-        <w:t>Touch screen based smartphones has been constantly developing throughout the years and has proven reliability. This technology is a type of visual display, it enables the users to interact with an electronic device by touch. Touch screen technology also opened new possibilities for the security aspects of smartphones.</w:t>
+      </w:r>
+      <w:r>
+        <w:t>Touch screen added dynamics and enabled development of many applications. The utilization of touch screen jump from mobile devices to life size monitors. Smartphones, gaming consoles, ATMs, POS’, and digital signage’s using touch screen is rampantly visible in our daily lives. As compared to other human machine interfaces, touch screens have various advantages as opposed to physical such as the reduction of physical requirements to deploy it, also the maintenance that comes with the use of it.</w:t>
       </w:r>
     </w:p>
     <w:p>
@@ -3870,8 +3863,30 @@
     <w:p>
       <w:r>
         <w:tab/>
-        <w:t>The existence of various keyboard applications marketing that their keyboard is efficient, and will make typing more precise signals that there really is a problem in this area; Touch screen precision and efficiency.</w:t>
-      </w:r>
+      </w:r>
+      <w:r>
+        <w:t xml:space="preserve">Developers have been attempting to move past this flaw and </w:t>
+      </w:r>
+      <w:r>
+        <w:t xml:space="preserve">developed </w:t>
+      </w:r>
+      <w:r>
+        <w:t xml:space="preserve">various keyboard applications </w:t>
+      </w:r>
+      <w:r>
+        <w:t>and marketed</w:t>
+      </w:r>
+      <w:r>
+        <w:t xml:space="preserve"> that their keyboard makes typing more </w:t>
+      </w:r>
+      <w:r>
+        <w:t>efficient, and will make typing more precise</w:t>
+      </w:r>
+      <w:r>
+        <w:t xml:space="preserve">. </w:t>
+      </w:r>
+      <w:bookmarkStart w:id="18" w:name="_GoBack"/>
+      <w:bookmarkEnd w:id="18"/>
     </w:p>
     <w:p/>
     <w:p>
@@ -4101,13 +4116,13 @@
       <w:bookmarkStart w:id="34" w:name="_Toc479376323"/>
       <w:bookmarkStart w:id="35" w:name="_Toc479376381"/>
       <w:bookmarkStart w:id="36" w:name="_Toc479445026"/>
-      <w:bookmarkStart w:id="37" w:name="_Toc479371746"/>
-      <w:bookmarkStart w:id="38" w:name="_Toc489875002"/>
+      <w:bookmarkStart w:id="37" w:name="_Toc489875002"/>
+      <w:bookmarkStart w:id="38" w:name="_Toc479371746"/>
       <w:bookmarkEnd w:id="33"/>
       <w:bookmarkEnd w:id="34"/>
       <w:bookmarkEnd w:id="35"/>
       <w:bookmarkEnd w:id="36"/>
-      <w:bookmarkEnd w:id="38"/>
+      <w:bookmarkEnd w:id="37"/>
     </w:p>
     <w:p>
       <w:pPr>
@@ -4118,7 +4133,7 @@
         </w:numPr>
       </w:pPr>
       <w:bookmarkStart w:id="39" w:name="_Toc489875003"/>
-      <w:bookmarkEnd w:id="37"/>
+      <w:bookmarkEnd w:id="38"/>
       <w:r>
         <w:t>Smartphone Usage</w:t>
       </w:r>
@@ -4374,13 +4389,13 @@
       <w:bookmarkStart w:id="66" w:name="_Toc479376327"/>
       <w:bookmarkStart w:id="67" w:name="_Toc479376385"/>
       <w:bookmarkStart w:id="68" w:name="_Toc479445030"/>
-      <w:bookmarkStart w:id="69" w:name="_Toc479371752"/>
-      <w:bookmarkStart w:id="70" w:name="_Toc489875012"/>
+      <w:bookmarkStart w:id="69" w:name="_Toc489875012"/>
+      <w:bookmarkStart w:id="70" w:name="_Toc479371752"/>
       <w:bookmarkEnd w:id="65"/>
       <w:bookmarkEnd w:id="66"/>
       <w:bookmarkEnd w:id="67"/>
       <w:bookmarkEnd w:id="68"/>
-      <w:bookmarkEnd w:id="70"/>
+      <w:bookmarkEnd w:id="69"/>
     </w:p>
     <w:p>
       <w:pPr>
@@ -4456,7 +4471,7 @@
       <w:r>
         <w:t>Theoretical Framework</w:t>
       </w:r>
-      <w:bookmarkEnd w:id="69"/>
+      <w:bookmarkEnd w:id="70"/>
       <w:bookmarkEnd w:id="81"/>
       <w:r>
         <w:t xml:space="preserve"> </w:t>
@@ -4504,6 +4519,7 @@
           <w:id w:val="126059350"/>
           <w:citation/>
         </w:sdtPr>
+        <w:sdtEndPr/>
         <w:sdtContent>
           <w:r>
             <w:rPr>
@@ -4564,11 +4580,7 @@
         <w:tab/>
       </w:r>
       <w:r>
-        <w:t xml:space="preserve">Biometric authentication is the process in which physical characteristics are used to validate identity, making it hard to fake and tamper as these attributes are unique to one person only. Physiological characteristics are used in order to authenticate access such as Fingerprints, Palm prints, DNA, iris recognition, etc. The wide use of biometric </w:t>
-      </w:r>
-      <w:r>
-        <w:lastRenderedPageBreak/>
-        <w:t>authentication in the community heavily increased the level of security one device or facility has.</w:t>
+        <w:t>Biometric authentication is the process in which physical characteristics are used to validate identity, making it hard to fake and tamper as these attributes are unique to one person only. Physiological characteristics are used in order to authenticate access such as Fingerprints, Palm prints, DNA, iris recognition, etc. The wide use of biometric authentication in the community heavily increased the level of security one device or facility has.</w:t>
       </w:r>
     </w:p>
     <w:p>
@@ -4576,13 +4588,18 @@
       <w:bookmarkStart w:id="87" w:name="_Toc478686420"/>
       <w:r>
         <w:tab/>
-        <w:t xml:space="preserve">Biometric system can be used in two modes. The first one is the identity verification which occurs when the identity of the user is already enrolled in the system (Has an ID card or login name). The biometric data that is gathered from the user is compared to the user's data that is already stored in the database. The second mode which is the Identification, or also known as search, occurs when the identity of the user is priori unknown. In this mode, the biometric data of the user is compared to all the records in the database, even though the user does not have data stored in the database. It is noticeable that the second mode is more challenging and costly </w:t>
+        <w:t xml:space="preserve">Biometric system can be used in two modes. The first one is the identity verification which occurs when the identity of the user is already enrolled in the system </w:t>
+      </w:r>
+      <w:r>
+        <w:lastRenderedPageBreak/>
+        <w:t xml:space="preserve">(Has an ID card or login name). The biometric data that is gathered from the user is compared to the user's data that is already stored in the database. The second mode which is the Identification, or also known as search, occurs when the identity of the user is priori unknown. In this mode, the biometric data of the user is compared to all the records in the database, even though the user does not have data stored in the database. It is noticeable that the second mode is more challenging and costly </w:t>
       </w:r>
       <w:sdt>
         <w:sdtPr>
           <w:id w:val="-354653595"/>
           <w:citation/>
         </w:sdtPr>
+        <w:sdtEndPr/>
         <w:sdtContent>
           <w:r>
             <w:fldChar w:fldCharType="begin"/>
@@ -4849,7 +4866,7 @@
                     <pic:cNvPicPr/>
                   </pic:nvPicPr>
                   <pic:blipFill>
-                    <a:blip r:embed="rId11">
+                    <a:blip r:embed="rId13">
                       <a:extLst>
                         <a:ext uri="{28A0092B-C50C-407E-A947-70E740481C1C}">
                           <a14:useLocalDpi xmlns:a14="http://schemas.microsoft.com/office/drawing/2010/main" val="0"/>
@@ -4927,14 +4944,7 @@
         <w:rPr>
           <w:rFonts w:eastAsiaTheme="minorEastAsia" w:cstheme="minorHAnsi"/>
         </w:rPr>
-        <w:t xml:space="preserve">Fuzzy Vault is an encryption scheme, stating that in order to encode an information, a key is required to decode it with ease. Its concept revolves around the idea that “A secret is encoded using a set values (the key), and can then be unlocked with another </w:t>
-      </w:r>
-      <w:r>
-        <w:rPr>
-          <w:rFonts w:eastAsiaTheme="minorEastAsia" w:cstheme="minorHAnsi"/>
-        </w:rPr>
-        <w:lastRenderedPageBreak/>
-        <w:t>set of values if it has fairly large resemblance with set used to lock it”. The Fuzzy Vault is often used with Reed-Solomon codes also known as error-correcting codes. 2 algorithms are used in the fuzzy vault scheme, LOCK and UNLOCK.</w:t>
+        <w:t>Fuzzy Vault is an encryption scheme, stating that in order to encode an information, a key is required to decode it with ease. Its concept revolves around the idea that “A secret is encoded using a set values (the key), and can then be unlocked with another set of values if it has fairly large resemblance with set used to lock it”. The Fuzzy Vault is often used with Reed-Solomon codes also known as error-correcting codes. 2 algorithms are used in the fuzzy vault scheme, LOCK and UNLOCK.</w:t>
       </w:r>
     </w:p>
     <w:p>
@@ -4952,6 +4962,7 @@
           <w:rStyle w:val="apple-converted-space"/>
           <w:rFonts w:eastAsiaTheme="minorBidi" w:cstheme="minorHAnsi"/>
         </w:rPr>
+        <w:lastRenderedPageBreak/>
         <w:t>Capacitive Scanner</w:t>
       </w:r>
       <w:bookmarkEnd w:id="94"/>
@@ -5339,7 +5350,7 @@
                     <pic:cNvPicPr/>
                   </pic:nvPicPr>
                   <pic:blipFill>
-                    <a:blip r:embed="rId12">
+                    <a:blip r:embed="rId14">
                       <a:extLst>
                         <a:ext uri="{28A0092B-C50C-407E-A947-70E740481C1C}">
                           <a14:useLocalDpi xmlns:a14="http://schemas.microsoft.com/office/drawing/2010/main" val="0"/>
@@ -5763,7 +5774,7 @@
                     <pic:cNvPicPr/>
                   </pic:nvPicPr>
                   <pic:blipFill>
-                    <a:blip r:embed="rId13">
+                    <a:blip r:embed="rId15">
                       <a:extLst>
                         <a:ext uri="{28A0092B-C50C-407E-A947-70E740481C1C}">
                           <a14:useLocalDpi xmlns:a14="http://schemas.microsoft.com/office/drawing/2010/main" val="0"/>
@@ -5918,23 +5929,23 @@
       <w:bookmarkStart w:id="115" w:name="_Toc479376338"/>
       <w:bookmarkStart w:id="116" w:name="_Toc479376396"/>
       <w:bookmarkStart w:id="117" w:name="_Toc479445041"/>
-      <w:bookmarkStart w:id="118" w:name="_Toc479371761"/>
-      <w:bookmarkStart w:id="119" w:name="_Toc489875023"/>
+      <w:bookmarkStart w:id="118" w:name="_Toc489875023"/>
+      <w:bookmarkStart w:id="119" w:name="_Toc479371761"/>
       <w:bookmarkEnd w:id="114"/>
       <w:bookmarkEnd w:id="115"/>
       <w:bookmarkEnd w:id="116"/>
       <w:bookmarkEnd w:id="117"/>
+      <w:bookmarkEnd w:id="118"/>
+    </w:p>
+    <w:p>
+      <w:pPr>
+        <w:pStyle w:val="11"/>
+      </w:pPr>
+      <w:bookmarkStart w:id="120" w:name="_Toc489875024"/>
+      <w:r>
+        <w:t>Nature of Study</w:t>
+      </w:r>
       <w:bookmarkEnd w:id="119"/>
-    </w:p>
-    <w:p>
-      <w:pPr>
-        <w:pStyle w:val="11"/>
-      </w:pPr>
-      <w:bookmarkStart w:id="120" w:name="_Toc489875024"/>
-      <w:r>
-        <w:t>Nature of Study</w:t>
-      </w:r>
-      <w:bookmarkEnd w:id="118"/>
       <w:bookmarkEnd w:id="120"/>
     </w:p>
     <w:p>
@@ -6071,11 +6082,11 @@
         <w:t xml:space="preserve">e Forms. The questionnaires for </w:t>
       </w:r>
       <w:r>
-        <w:t xml:space="preserve">this study is intended to obtain information from several individuals in a short period and to quantify easily by either the researchers or through software packages. Also, semi-structured interviews will be used since they involve personal and direct contact between interviewers and interviewees. However, there are risks that the </w:t>
+        <w:t xml:space="preserve">this study is intended to obtain information from several individuals in a short period and to quantify easily by either the researchers or through software packages. Also, semi-structured interviews will be used since they involve personal and direct contact between interviewers and interviewees. However, there are risks that the conversation might digress from the stated research aims and objective. (Gill &amp; Johnson, 2002). </w:t>
       </w:r>
       <w:r>
         <w:lastRenderedPageBreak/>
-        <w:t>conversation might digress from the stated research aims and objective. (Gill &amp; Johnson, 2002). For the purposes of this research, Iodine-Starch test will be used to know the rate of sweating in certain areas of their hands.</w:t>
+        <w:t>For the purposes of this research, Iodine-Starch test will be used to know the rate of sweating in certain areas of their hands.</w:t>
       </w:r>
     </w:p>
     <w:p>
@@ -6173,7 +6184,7 @@
                     <pic:cNvPicPr/>
                   </pic:nvPicPr>
                   <pic:blipFill>
-                    <a:blip r:embed="rId14">
+                    <a:blip r:embed="rId16">
                       <a:extLst>
                         <a:ext uri="{28A0092B-C50C-407E-A947-70E740481C1C}">
                           <a14:useLocalDpi xmlns:a14="http://schemas.microsoft.com/office/drawing/2010/main" val="0"/>
@@ -6350,6 +6361,7 @@
             <w:id w:val="111145805"/>
             <w:bibliography/>
           </w:sdtPr>
+          <w:sdtEndPr/>
           <w:sdtContent>
             <w:p>
               <w:pPr>
@@ -6747,7 +6759,6 @@
                 <w:rPr>
                   <w:noProof/>
                 </w:rPr>
-                <w:lastRenderedPageBreak/>
                 <w:t xml:space="preserve">Versace, C. (2013, August 21). </w:t>
               </w:r>
               <w:r>
@@ -6778,6 +6789,7 @@
                 <w:rPr>
                   <w:noProof/>
                 </w:rPr>
+                <w:lastRenderedPageBreak/>
                 <w:t>Wolosker, N., Yazbek, G., Milanez de Campos, J. R., Munia, M. A., Kauffman, P., Jatene, F. B., &amp; Puech-Leao, P. (2010). Quality of life before surgery is a predictive factor for satisfaction among patients undergoing sympathectomy to treat hyperhidrosis. Sao Paulo, Brazil: Society of Vascular Surgery.</w:t>
               </w:r>
             </w:p>
@@ -6832,7 +6844,7 @@
           <w:lang w:eastAsia="en-PH"/>
         </w:rPr>
         <w:sectPr>
-          <w:footerReference w:type="default" r:id="rId15"/>
+          <w:footerReference w:type="default" r:id="rId17"/>
           <w:pgSz w:w="12240" w:h="15840"/>
           <w:pgMar w:top="1260" w:right="1440" w:bottom="1440" w:left="1440" w:header="720" w:footer="720" w:gutter="0"/>
           <w:pgNumType w:start="1"/>
@@ -7733,7 +7745,7 @@
     <w:p/>
     <w:p/>
     <w:sectPr>
-      <w:headerReference w:type="default" r:id="rId16"/>
+      <w:headerReference w:type="default" r:id="rId18"/>
       <w:type w:val="continuous"/>
       <w:pgSz w:w="12240" w:h="15840"/>
       <w:pgMar w:top="1440" w:right="1440" w:bottom="1440" w:left="1440" w:header="720" w:footer="720" w:gutter="0"/>
@@ -7743,6 +7755,31 @@
     </w:sectPr>
   </w:body>
 </w:document>
+</file>
+
+<file path=word/endnotes.xml><?xml version="1.0" encoding="utf-8"?>
+<w:endnotes xmlns:wpc="http://schemas.microsoft.com/office/word/2010/wordprocessingCanvas" xmlns:cx="http://schemas.microsoft.com/office/drawing/2014/chartex" xmlns:cx1="http://schemas.microsoft.com/office/drawing/2015/9/8/chartex" xmlns:cx2="http://schemas.microsoft.com/office/drawing/2015/10/21/chartex" xmlns:cx3="http://schemas.microsoft.com/office/drawing/2016/5/9/chartex" xmlns:cx4="http://schemas.microsoft.com/office/drawing/2016/5/10/chartex" xmlns:cx5="http://schemas.microsoft.com/office/drawing/2016/5/11/chartex" xmlns:mc="http://schemas.openxmlformats.org/markup-compatibility/2006" xmlns:o="urn:schemas-microsoft-com:office:office" xmlns:r="http://schemas.openxmlformats.org/officeDocument/2006/relationships" xmlns:m="http://schemas.openxmlformats.org/officeDocument/2006/math" xmlns:v="urn:schemas-microsoft-com:vml" xmlns:wp14="http://schemas.microsoft.com/office/word/2010/wordprocessingDrawing" xmlns:wp="http://schemas.openxmlformats.org/drawingml/2006/wordprocessingDrawing" xmlns:w10="urn:schemas-microsoft-com:office:word" xmlns:w="http://schemas.openxmlformats.org/wordprocessingml/2006/main" xmlns:w14="http://schemas.microsoft.com/office/word/2010/wordml" xmlns:w15="http://schemas.microsoft.com/office/word/2012/wordml" xmlns:w16se="http://schemas.microsoft.com/office/word/2015/wordml/symex" xmlns:wpg="http://schemas.microsoft.com/office/word/2010/wordprocessingGroup" xmlns:wpi="http://schemas.microsoft.com/office/word/2010/wordprocessingInk" xmlns:wne="http://schemas.microsoft.com/office/word/2006/wordml" xmlns:wps="http://schemas.microsoft.com/office/word/2010/wordprocessingShape" mc:Ignorable="w14 w15 w16se wp14">
+  <w:endnote w:type="separator" w:id="-1">
+    <w:p>
+      <w:pPr>
+        <w:spacing w:after="0" w:line="240" w:lineRule="auto"/>
+      </w:pPr>
+      <w:r>
+        <w:separator/>
+      </w:r>
+    </w:p>
+  </w:endnote>
+  <w:endnote w:type="continuationSeparator" w:id="0">
+    <w:p>
+      <w:pPr>
+        <w:spacing w:after="0" w:line="240" w:lineRule="auto"/>
+      </w:pPr>
+      <w:r>
+        <w:continuationSeparator/>
+      </w:r>
+    </w:p>
+  </w:endnote>
+</w:endnotes>
 </file>
 
 <file path=word/footer1.xml><?xml version="1.0" encoding="utf-8"?>
@@ -7814,7 +7851,7 @@
           <w:rPr>
             <w:noProof/>
           </w:rPr>
-          <w:t>1</w:t>
+          <w:t>6</w:t>
         </w:r>
         <w:r>
           <w:rPr>
@@ -7831,6 +7868,31 @@
     </w:pPr>
   </w:p>
 </w:ftr>
+</file>
+
+<file path=word/footnotes.xml><?xml version="1.0" encoding="utf-8"?>
+<w:footnotes xmlns:wpc="http://schemas.microsoft.com/office/word/2010/wordprocessingCanvas" xmlns:cx="http://schemas.microsoft.com/office/drawing/2014/chartex" xmlns:cx1="http://schemas.microsoft.com/office/drawing/2015/9/8/chartex" xmlns:cx2="http://schemas.microsoft.com/office/drawing/2015/10/21/chartex" xmlns:cx3="http://schemas.microsoft.com/office/drawing/2016/5/9/chartex" xmlns:cx4="http://schemas.microsoft.com/office/drawing/2016/5/10/chartex" xmlns:cx5="http://schemas.microsoft.com/office/drawing/2016/5/11/chartex" xmlns:mc="http://schemas.openxmlformats.org/markup-compatibility/2006" xmlns:o="urn:schemas-microsoft-com:office:office" xmlns:r="http://schemas.openxmlformats.org/officeDocument/2006/relationships" xmlns:m="http://schemas.openxmlformats.org/officeDocument/2006/math" xmlns:v="urn:schemas-microsoft-com:vml" xmlns:wp14="http://schemas.microsoft.com/office/word/2010/wordprocessingDrawing" xmlns:wp="http://schemas.openxmlformats.org/drawingml/2006/wordprocessingDrawing" xmlns:w10="urn:schemas-microsoft-com:office:word" xmlns:w="http://schemas.openxmlformats.org/wordprocessingml/2006/main" xmlns:w14="http://schemas.microsoft.com/office/word/2010/wordml" xmlns:w15="http://schemas.microsoft.com/office/word/2012/wordml" xmlns:w16se="http://schemas.microsoft.com/office/word/2015/wordml/symex" xmlns:wpg="http://schemas.microsoft.com/office/word/2010/wordprocessingGroup" xmlns:wpi="http://schemas.microsoft.com/office/word/2010/wordprocessingInk" xmlns:wne="http://schemas.microsoft.com/office/word/2006/wordml" xmlns:wps="http://schemas.microsoft.com/office/word/2010/wordprocessingShape" mc:Ignorable="w14 w15 w16se wp14">
+  <w:footnote w:type="separator" w:id="-1">
+    <w:p>
+      <w:pPr>
+        <w:spacing w:after="0" w:line="240" w:lineRule="auto"/>
+      </w:pPr>
+      <w:r>
+        <w:separator/>
+      </w:r>
+    </w:p>
+  </w:footnote>
+  <w:footnote w:type="continuationSeparator" w:id="0">
+    <w:p>
+      <w:pPr>
+        <w:spacing w:after="0" w:line="240" w:lineRule="auto"/>
+      </w:pPr>
+      <w:r>
+        <w:continuationSeparator/>
+      </w:r>
+    </w:p>
+  </w:footnote>
+</w:footnotes>
 </file>
 
 <file path=word/header1.xml><?xml version="1.0" encoding="utf-8"?>
@@ -10298,7 +10360,7 @@
 </file>
 
 <file path=customXml/itemProps1.xml><?xml version="1.0" encoding="utf-8"?>
-<ds:datastoreItem xmlns:ds="http://schemas.openxmlformats.org/officeDocument/2006/customXml" ds:itemID="{D7E8CE24-95AF-4A60-B7A6-899B48C55FF1}">
+<ds:datastoreItem xmlns:ds="http://schemas.openxmlformats.org/officeDocument/2006/customXml" ds:itemID="{35483ADD-39CD-4524-97FC-6087C170ABBC}">
   <ds:schemaRefs>
     <ds:schemaRef ds:uri="http://schemas.openxmlformats.org/officeDocument/2006/bibliography"/>
   </ds:schemaRefs>

</xml_diff>

<commit_message>
cs format docu edits
</commit_message>
<xml_diff>
--- a/SSYSADD1 DOCU/Docu-CSFormat.docx
+++ b/SSYSADD1 DOCU/Docu-CSFormat.docx
@@ -3885,8 +3885,6 @@
       <w:r>
         <w:t xml:space="preserve">. </w:t>
       </w:r>
-      <w:bookmarkStart w:id="18" w:name="_GoBack"/>
-      <w:bookmarkEnd w:id="18"/>
     </w:p>
     <w:p/>
     <w:p>
@@ -3897,13 +3895,13 @@
           <w:numId w:val="2"/>
         </w:numPr>
       </w:pPr>
-      <w:bookmarkStart w:id="19" w:name="_Toc479371742"/>
-      <w:bookmarkStart w:id="20" w:name="_Toc489874999"/>
+      <w:bookmarkStart w:id="18" w:name="_Toc479371742"/>
+      <w:bookmarkStart w:id="19" w:name="_Toc489874999"/>
       <w:r>
         <w:t>Objectives</w:t>
       </w:r>
+      <w:bookmarkEnd w:id="18"/>
       <w:bookmarkEnd w:id="19"/>
-      <w:bookmarkEnd w:id="20"/>
     </w:p>
     <w:p>
       <w:pPr>
@@ -4000,31 +3998,45 @@
           <w:numId w:val="2"/>
         </w:numPr>
       </w:pPr>
-      <w:bookmarkStart w:id="21" w:name="_Toc479371743"/>
-      <w:bookmarkStart w:id="22" w:name="_Toc489875000"/>
+      <w:bookmarkStart w:id="20" w:name="_Toc479371743"/>
+      <w:bookmarkStart w:id="21" w:name="_Toc489875000"/>
       <w:r>
         <w:lastRenderedPageBreak/>
         <w:t>Scope and Limitation</w:t>
       </w:r>
+      <w:bookmarkEnd w:id="20"/>
       <w:bookmarkEnd w:id="21"/>
+      <w:r>
+        <w:t xml:space="preserve"> </w:t>
+      </w:r>
+    </w:p>
+    <w:p>
+      <w:pPr>
+        <w:ind w:left="792"/>
+      </w:pPr>
+      <w:r>
+        <w:rPr>
+          <w:lang w:eastAsia="en-PH"/>
+        </w:rPr>
+        <w:tab/>
+      </w:r>
+      <w:r>
+        <w:t xml:space="preserve">This </w:t>
+      </w:r>
+      <w:r>
+        <w:t xml:space="preserve">study focuses on the </w:t>
+      </w:r>
+      <w:r>
+        <w:t>causes</w:t>
+      </w:r>
+      <w:r>
+        <w:t xml:space="preserve"> of the </w:t>
+      </w:r>
+      <w:r>
+        <w:t>inefficiencies and inaccuracies of smartphone touch registers. Due to the extremities of resources, this research will only be focusing on Android OS devices.</w:t>
+      </w:r>
+      <w:bookmarkStart w:id="22" w:name="_GoBack"/>
       <w:bookmarkEnd w:id="22"/>
-      <w:r>
-        <w:t xml:space="preserve"> </w:t>
-      </w:r>
-    </w:p>
-    <w:p>
-      <w:pPr>
-        <w:ind w:left="792"/>
-      </w:pPr>
-      <w:r>
-        <w:rPr>
-          <w:lang w:eastAsia="en-PH"/>
-        </w:rPr>
-        <w:tab/>
-      </w:r>
-      <w:r>
-        <w:t>The study focuses on the effects of the medical condition palmar hyperhidrosis as a factor on the UX of palmar hyperhidrosis-affected individuals residing in Metro Manila when using their smartphones. Also, this study will not focus on the main medical condition palmar hyperhidrosis, but may contain a few medical terms related to the condition.</w:t>
-      </w:r>
     </w:p>
     <w:p>
       <w:pPr>
@@ -7851,7 +7863,7 @@
           <w:rPr>
             <w:noProof/>
           </w:rPr>
-          <w:t>6</w:t>
+          <w:t>7</w:t>
         </w:r>
         <w:r>
           <w:rPr>
@@ -10360,7 +10372,7 @@
 </file>
 
 <file path=customXml/itemProps1.xml><?xml version="1.0" encoding="utf-8"?>
-<ds:datastoreItem xmlns:ds="http://schemas.openxmlformats.org/officeDocument/2006/customXml" ds:itemID="{35483ADD-39CD-4524-97FC-6087C170ABBC}">
+<ds:datastoreItem xmlns:ds="http://schemas.openxmlformats.org/officeDocument/2006/customXml" ds:itemID="{5E8B32E1-5736-459C-8295-30D4325B7D65}">
   <ds:schemaRefs>
     <ds:schemaRef ds:uri="http://schemas.openxmlformats.org/officeDocument/2006/bibliography"/>
   </ds:schemaRefs>

</xml_diff>

<commit_message>
added diagrams to docu
</commit_message>
<xml_diff>
--- a/SSYSADD1 DOCU/Docu-CSFormat.docx
+++ b/SSYSADD1 DOCU/Docu-CSFormat.docx
@@ -152,6 +152,25 @@
       </w:pPr>
       <w:r>
         <w:t>JIMENEZ, Marc Adrian</w:t>
+      </w:r>
+    </w:p>
+    <w:p>
+      <w:pPr>
+        <w:ind w:left="0"/>
+        <w:jc w:val="center"/>
+      </w:pPr>
+      <w:r>
+        <w:t>LLANTOS, Joneil Thom</w:t>
+      </w:r>
+    </w:p>
+    <w:p>
+      <w:pPr>
+        <w:spacing w:line="259" w:lineRule="auto"/>
+        <w:ind w:left="0"/>
+        <w:jc w:val="left"/>
+      </w:pPr>
+      <w:r>
+        <w:br w:type="page"/>
       </w:r>
     </w:p>
     <w:p>
@@ -168,9 +187,6 @@
           <w:docGrid w:linePitch="360"/>
         </w:sectPr>
       </w:pPr>
-      <w:r>
-        <w:t>LLANTOS, Joneil Thom</w:t>
-      </w:r>
     </w:p>
     <w:bookmarkStart w:id="0" w:name="_Toc476986894" w:displacedByCustomXml="next"/>
     <w:bookmarkStart w:id="1" w:name="_Toc479024678" w:displacedByCustomXml="next"/>
@@ -191,7 +207,7 @@
       </w:sdtPr>
       <w:sdtEndPr>
         <w:rPr>
-          <w:rFonts w:ascii="Times New Roman" w:eastAsiaTheme="minorHAnsi" w:hAnsi="Times New Roman"/>
+          <w:rFonts w:ascii="Times New Roman" w:eastAsiaTheme="minorEastAsia" w:hAnsi="Times New Roman" w:cs="Times New Roman"/>
           <w:noProof/>
           <w:sz w:val="22"/>
           <w:szCs w:val="22"/>
@@ -3084,9 +3100,7 @@
             </w:tabs>
             <w:spacing w:line="240" w:lineRule="auto"/>
             <w:rPr>
-              <w:rFonts w:asciiTheme="minorHAnsi" w:hAnsiTheme="minorHAnsi" w:cstheme="minorBidi"/>
               <w:noProof/>
-              <w:lang w:val="en-PH" w:eastAsia="en-PH"/>
             </w:rPr>
           </w:pPr>
           <w:hyperlink w:anchor="_Toc489875034" w:history="1">
@@ -3163,14 +3177,6 @@
               <w:fldChar w:fldCharType="end"/>
             </w:r>
           </w:hyperlink>
-        </w:p>
-        <w:p>
-          <w:pPr>
-            <w:spacing w:line="240" w:lineRule="auto"/>
-            <w:rPr>
-              <w:noProof/>
-            </w:rPr>
-          </w:pPr>
           <w:r>
             <w:rPr>
               <w:noProof/>
@@ -3182,8 +3188,8 @@
     </w:sdt>
     <w:bookmarkEnd w:id="0" w:displacedByCustomXml="prev"/>
     <w:bookmarkEnd w:id="1" w:displacedByCustomXml="prev"/>
-    <w:bookmarkStart w:id="2" w:name="_Toc489874991" w:displacedByCustomXml="prev"/>
-    <w:bookmarkStart w:id="3" w:name="_Toc479371734" w:displacedByCustomXml="prev"/>
+    <w:bookmarkStart w:id="2" w:name="_Toc479371734" w:displacedByCustomXml="prev"/>
+    <w:bookmarkStart w:id="3" w:name="_Toc489874991" w:displacedByCustomXml="prev"/>
     <w:p>
       <w:pPr>
         <w:pStyle w:val="ChapterName"/>
@@ -3201,7 +3207,7 @@
         <w:lastRenderedPageBreak/>
         <w:t>A</w:t>
       </w:r>
-      <w:bookmarkEnd w:id="3"/>
+      <w:bookmarkEnd w:id="2"/>
       <w:r>
         <w:rPr>
           <w:noProof/>
@@ -3209,7 +3215,7 @@
         </w:rPr>
         <w:t>bstract</w:t>
       </w:r>
-      <w:bookmarkEnd w:id="2"/>
+      <w:bookmarkEnd w:id="3"/>
     </w:p>
     <w:p>
       <w:pPr>
@@ -3818,8 +3824,6 @@
     <w:p>
       <w:r>
         <w:tab/>
-      </w:r>
-      <w:r>
         <w:t xml:space="preserve">Smartphones are hand held devices that functions like a computer. They can receive and make calls, create and receive messages. Also, these smartphones have the capability to connect to the internet, making them capable of downloading and running 3rd party apps (downloaded from digital distribution platforms such as Google Play and App </w:t>
       </w:r>
       <w:r>
@@ -3863,27 +3867,7 @@
     <w:p>
       <w:r>
         <w:tab/>
-      </w:r>
-      <w:r>
-        <w:t xml:space="preserve">Developers have been attempting to move past this flaw and </w:t>
-      </w:r>
-      <w:r>
-        <w:t xml:space="preserve">developed </w:t>
-      </w:r>
-      <w:r>
-        <w:t xml:space="preserve">various keyboard applications </w:t>
-      </w:r>
-      <w:r>
-        <w:t>and marketed</w:t>
-      </w:r>
-      <w:r>
-        <w:t xml:space="preserve"> that their keyboard makes typing more </w:t>
-      </w:r>
-      <w:r>
-        <w:t>efficient, and will make typing more precise</w:t>
-      </w:r>
-      <w:r>
-        <w:t xml:space="preserve">. </w:t>
+        <w:t xml:space="preserve">Developers have been attempting to move past this flaw and developed various keyboard applications and marketed that their keyboard makes typing more efficient, and will make typing more precise. </w:t>
       </w:r>
     </w:p>
     <w:p/>
@@ -3915,11 +3899,6 @@
           <w:lang w:eastAsia="en-PH"/>
         </w:rPr>
         <w:tab/>
-      </w:r>
-      <w:r>
-        <w:rPr>
-          <w:lang w:eastAsia="en-PH"/>
-        </w:rPr>
         <w:t>This research aims improve the user experience in touch screen smartphones; increasing accuracy and precision of touch registers made by the user in his smartphone by prompting an initial calibration (and also if the user deemed necessary; re-calibration). The results of the initial calibration will alter and prompt the system to adapt depending on the said results gathered from the user. Thus, the objectives are…</w:t>
       </w:r>
     </w:p>
@@ -4035,8 +4014,6 @@
       <w:r>
         <w:t>inefficiencies and inaccuracies of smartphone touch registers. Due to the extremities of resources, this research will only be focusing on Android OS devices.</w:t>
       </w:r>
-      <w:bookmarkStart w:id="22" w:name="_GoBack"/>
-      <w:bookmarkEnd w:id="22"/>
     </w:p>
     <w:p>
       <w:pPr>
@@ -4066,8 +4043,8 @@
           <w:lang w:eastAsia="en-PH"/>
         </w:rPr>
       </w:pPr>
-      <w:bookmarkStart w:id="23" w:name="_Toc479371744"/>
-      <w:bookmarkStart w:id="24" w:name="_Toc489875001"/>
+      <w:bookmarkStart w:id="22" w:name="_Toc479371744"/>
+      <w:bookmarkStart w:id="23" w:name="_Toc489875001"/>
       <w:r>
         <w:rPr>
           <w:noProof/>
@@ -4076,8 +4053,8 @@
         <w:lastRenderedPageBreak/>
         <w:t>Literature Review</w:t>
       </w:r>
+      <w:bookmarkEnd w:id="22"/>
       <w:bookmarkEnd w:id="23"/>
-      <w:bookmarkEnd w:id="24"/>
       <w:r>
         <w:rPr>
           <w:noProof/>
@@ -4085,14 +4062,15 @@
         </w:rPr>
         <w:t xml:space="preserve"> </w:t>
       </w:r>
-      <w:bookmarkStart w:id="25" w:name="_Toc479371659"/>
-      <w:bookmarkStart w:id="26" w:name="_Toc479371694"/>
-      <w:bookmarkStart w:id="27" w:name="_Toc479371745"/>
-      <w:bookmarkStart w:id="28" w:name="_Toc479371817"/>
-      <w:bookmarkStart w:id="29" w:name="_Toc479371895"/>
-      <w:bookmarkStart w:id="30" w:name="_Toc479372138"/>
-      <w:bookmarkStart w:id="31" w:name="_Toc479372670"/>
-      <w:bookmarkStart w:id="32" w:name="_Toc479373768"/>
+      <w:bookmarkStart w:id="24" w:name="_Toc479371659"/>
+      <w:bookmarkStart w:id="25" w:name="_Toc479371694"/>
+      <w:bookmarkStart w:id="26" w:name="_Toc479371745"/>
+      <w:bookmarkStart w:id="27" w:name="_Toc479371817"/>
+      <w:bookmarkStart w:id="28" w:name="_Toc479371895"/>
+      <w:bookmarkStart w:id="29" w:name="_Toc479372138"/>
+      <w:bookmarkStart w:id="30" w:name="_Toc479372670"/>
+      <w:bookmarkStart w:id="31" w:name="_Toc479373768"/>
+      <w:bookmarkEnd w:id="24"/>
       <w:bookmarkEnd w:id="25"/>
       <w:bookmarkEnd w:id="26"/>
       <w:bookmarkEnd w:id="27"/>
@@ -4100,7 +4078,6 @@
       <w:bookmarkEnd w:id="29"/>
       <w:bookmarkEnd w:id="30"/>
       <w:bookmarkEnd w:id="31"/>
-      <w:bookmarkEnd w:id="32"/>
     </w:p>
     <w:p>
       <w:pPr>
@@ -4124,17 +4101,17 @@
           <w:lang w:eastAsia="en-PH"/>
         </w:rPr>
       </w:pPr>
-      <w:bookmarkStart w:id="33" w:name="_Toc479376284"/>
-      <w:bookmarkStart w:id="34" w:name="_Toc479376323"/>
-      <w:bookmarkStart w:id="35" w:name="_Toc479376381"/>
-      <w:bookmarkStart w:id="36" w:name="_Toc479445026"/>
-      <w:bookmarkStart w:id="37" w:name="_Toc489875002"/>
-      <w:bookmarkStart w:id="38" w:name="_Toc479371746"/>
+      <w:bookmarkStart w:id="32" w:name="_Toc479376284"/>
+      <w:bookmarkStart w:id="33" w:name="_Toc479376323"/>
+      <w:bookmarkStart w:id="34" w:name="_Toc479376381"/>
+      <w:bookmarkStart w:id="35" w:name="_Toc479445026"/>
+      <w:bookmarkStart w:id="36" w:name="_Toc489875002"/>
+      <w:bookmarkStart w:id="37" w:name="_Toc479371746"/>
+      <w:bookmarkEnd w:id="32"/>
       <w:bookmarkEnd w:id="33"/>
       <w:bookmarkEnd w:id="34"/>
       <w:bookmarkEnd w:id="35"/>
       <w:bookmarkEnd w:id="36"/>
-      <w:bookmarkEnd w:id="37"/>
     </w:p>
     <w:p>
       <w:pPr>
@@ -4144,12 +4121,12 @@
           <w:numId w:val="2"/>
         </w:numPr>
       </w:pPr>
-      <w:bookmarkStart w:id="39" w:name="_Toc489875003"/>
+      <w:bookmarkStart w:id="38" w:name="_Toc489875003"/>
+      <w:bookmarkEnd w:id="37"/>
+      <w:r>
+        <w:t>Smartphone Usage</w:t>
+      </w:r>
       <w:bookmarkEnd w:id="38"/>
-      <w:r>
-        <w:t>Smartphone Usage</w:t>
-      </w:r>
-      <w:bookmarkEnd w:id="39"/>
     </w:p>
     <w:p>
       <w:pPr>
@@ -4159,11 +4136,11 @@
           <w:numId w:val="2"/>
         </w:numPr>
       </w:pPr>
-      <w:bookmarkStart w:id="40" w:name="_Toc489875004"/>
+      <w:bookmarkStart w:id="39" w:name="_Toc489875004"/>
       <w:r>
         <w:t>Touch Calibration</w:t>
       </w:r>
-      <w:bookmarkEnd w:id="40"/>
+      <w:bookmarkEnd w:id="39"/>
     </w:p>
     <w:p>
       <w:pPr>
@@ -4187,8 +4164,8 @@
           <w:lang w:eastAsia="en-PH"/>
         </w:rPr>
       </w:pPr>
-      <w:bookmarkStart w:id="41" w:name="_Toc489875005"/>
-      <w:bookmarkEnd w:id="41"/>
+      <w:bookmarkStart w:id="40" w:name="_Toc489875005"/>
+      <w:bookmarkEnd w:id="40"/>
     </w:p>
     <w:p>
       <w:pPr>
@@ -4212,8 +4189,8 @@
           <w:lang w:eastAsia="en-PH"/>
         </w:rPr>
       </w:pPr>
-      <w:bookmarkStart w:id="42" w:name="_Toc489875006"/>
-      <w:bookmarkEnd w:id="42"/>
+      <w:bookmarkStart w:id="41" w:name="_Toc489875006"/>
+      <w:bookmarkEnd w:id="41"/>
     </w:p>
     <w:p>
       <w:pPr>
@@ -4237,8 +4214,8 @@
           <w:lang w:eastAsia="en-PH"/>
         </w:rPr>
       </w:pPr>
-      <w:bookmarkStart w:id="43" w:name="_Toc489875007"/>
-      <w:bookmarkEnd w:id="43"/>
+      <w:bookmarkStart w:id="42" w:name="_Toc489875007"/>
+      <w:bookmarkEnd w:id="42"/>
     </w:p>
     <w:p>
       <w:pPr>
@@ -4262,23 +4239,51 @@
           <w:lang w:eastAsia="en-PH"/>
         </w:rPr>
       </w:pPr>
-      <w:bookmarkStart w:id="44" w:name="_Toc489875008"/>
+      <w:bookmarkStart w:id="43" w:name="_Toc489875008"/>
+      <w:bookmarkEnd w:id="43"/>
+    </w:p>
+    <w:p>
+      <w:pPr>
+        <w:pStyle w:val="11"/>
+      </w:pPr>
+      <w:bookmarkStart w:id="44" w:name="_Toc489875009"/>
+      <w:r>
+        <w:t>Virtual Keyboard</w:t>
+      </w:r>
       <w:bookmarkEnd w:id="44"/>
     </w:p>
     <w:p>
       <w:pPr>
+        <w:ind w:left="792"/>
+        <w:rPr>
+          <w:lang w:eastAsia="en-PH"/>
+        </w:rPr>
+      </w:pPr>
+      <w:r>
+        <w:rPr>
+          <w:lang w:eastAsia="en-PH"/>
+        </w:rPr>
+        <w:tab/>
+      </w:r>
+      <w:commentRangeStart w:id="45"/>
+      <w:r>
+        <w:rPr>
+          <w:lang w:eastAsia="en-PH"/>
+        </w:rPr>
+        <w:t>In contrary to the researchers’ beliefs, --- concluded that device size has no direct correlation to the inaccuracy of touch registers, rather the strongest factors affecting it is the devices’ form factor and the devices’ user group.</w:t>
+      </w:r>
+      <w:commentRangeEnd w:id="45"/>
+      <w:r>
+        <w:rPr>
+          <w:rStyle w:val="CommentReference"/>
+        </w:rPr>
+        <w:commentReference w:id="45"/>
+      </w:r>
+    </w:p>
+    <w:p>
+      <w:pPr>
         <w:pStyle w:val="11"/>
       </w:pPr>
-      <w:bookmarkStart w:id="45" w:name="_Toc489875009"/>
-      <w:r>
-        <w:t>Virtual Keyboard</w:t>
-      </w:r>
-      <w:bookmarkEnd w:id="45"/>
-    </w:p>
-    <w:p>
-      <w:pPr>
-        <w:pStyle w:val="11"/>
-      </w:pPr>
       <w:bookmarkStart w:id="46" w:name="_Toc489875010"/>
       <w:r>
         <w:t>Usability Testing</w:t>
@@ -4287,11 +4292,25 @@
     </w:p>
     <w:p>
       <w:pPr>
-        <w:pStyle w:val="Heading2"/>
+        <w:ind w:left="792"/>
         <w:rPr>
           <w:lang w:eastAsia="en-PH"/>
         </w:rPr>
       </w:pPr>
+      <w:commentRangeStart w:id="47"/>
+      <w:r>
+        <w:rPr>
+          <w:lang w:eastAsia="en-PH"/>
+        </w:rPr>
+        <w:t xml:space="preserve">According to the study conducted by Paul, H.P. Yeow and Vimala Balakrishnan, …… Upon further investigation on the effect of the varying thumb sizes in text messaging, </w:t>
+      </w:r>
+      <w:commentRangeEnd w:id="47"/>
+      <w:r>
+        <w:rPr>
+          <w:rStyle w:val="CommentReference"/>
+        </w:rPr>
+        <w:commentReference w:id="47"/>
+      </w:r>
     </w:p>
     <w:p>
       <w:pPr>
@@ -4323,8 +4342,8 @@
           <w:lang w:eastAsia="en-PH"/>
         </w:rPr>
       </w:pPr>
-      <w:bookmarkStart w:id="47" w:name="_Toc479371748"/>
-      <w:bookmarkStart w:id="48" w:name="_Toc489875011"/>
+      <w:bookmarkStart w:id="48" w:name="_Toc479371748"/>
+      <w:bookmarkStart w:id="49" w:name="_Toc489875011"/>
       <w:r>
         <w:rPr>
           <w:noProof/>
@@ -4333,8 +4352,8 @@
         <w:lastRenderedPageBreak/>
         <w:t>Technical Background</w:t>
       </w:r>
-      <w:bookmarkEnd w:id="47"/>
       <w:bookmarkEnd w:id="48"/>
+      <w:bookmarkEnd w:id="49"/>
       <w:r>
         <w:rPr>
           <w:noProof/>
@@ -4342,23 +4361,22 @@
         </w:rPr>
         <w:t xml:space="preserve"> </w:t>
       </w:r>
-      <w:bookmarkStart w:id="49" w:name="_Toc479371663"/>
-      <w:bookmarkStart w:id="50" w:name="_Toc479371698"/>
-      <w:bookmarkStart w:id="51" w:name="_Toc479371749"/>
-      <w:bookmarkStart w:id="52" w:name="_Toc479371821"/>
-      <w:bookmarkStart w:id="53" w:name="_Toc479371899"/>
-      <w:bookmarkStart w:id="54" w:name="_Toc479372142"/>
-      <w:bookmarkStart w:id="55" w:name="_Toc479372674"/>
-      <w:bookmarkStart w:id="56" w:name="_Toc479373772"/>
-      <w:bookmarkStart w:id="57" w:name="_Toc479371665"/>
-      <w:bookmarkStart w:id="58" w:name="_Toc479371700"/>
-      <w:bookmarkStart w:id="59" w:name="_Toc479371751"/>
-      <w:bookmarkStart w:id="60" w:name="_Toc479371823"/>
-      <w:bookmarkStart w:id="61" w:name="_Toc479371901"/>
-      <w:bookmarkStart w:id="62" w:name="_Toc479372144"/>
-      <w:bookmarkStart w:id="63" w:name="_Toc479372676"/>
-      <w:bookmarkStart w:id="64" w:name="_Toc479373774"/>
-      <w:bookmarkEnd w:id="49"/>
+      <w:bookmarkStart w:id="50" w:name="_Toc479371663"/>
+      <w:bookmarkStart w:id="51" w:name="_Toc479371698"/>
+      <w:bookmarkStart w:id="52" w:name="_Toc479371749"/>
+      <w:bookmarkStart w:id="53" w:name="_Toc479371821"/>
+      <w:bookmarkStart w:id="54" w:name="_Toc479371899"/>
+      <w:bookmarkStart w:id="55" w:name="_Toc479372142"/>
+      <w:bookmarkStart w:id="56" w:name="_Toc479372674"/>
+      <w:bookmarkStart w:id="57" w:name="_Toc479373772"/>
+      <w:bookmarkStart w:id="58" w:name="_Toc479371665"/>
+      <w:bookmarkStart w:id="59" w:name="_Toc479371700"/>
+      <w:bookmarkStart w:id="60" w:name="_Toc479371751"/>
+      <w:bookmarkStart w:id="61" w:name="_Toc479371823"/>
+      <w:bookmarkStart w:id="62" w:name="_Toc479371901"/>
+      <w:bookmarkStart w:id="63" w:name="_Toc479372144"/>
+      <w:bookmarkStart w:id="64" w:name="_Toc479372676"/>
+      <w:bookmarkStart w:id="65" w:name="_Toc479373774"/>
       <w:bookmarkEnd w:id="50"/>
       <w:bookmarkEnd w:id="51"/>
       <w:bookmarkEnd w:id="52"/>
@@ -4374,6 +4392,7 @@
       <w:bookmarkEnd w:id="62"/>
       <w:bookmarkEnd w:id="63"/>
       <w:bookmarkEnd w:id="64"/>
+      <w:bookmarkEnd w:id="65"/>
     </w:p>
     <w:p>
       <w:pPr>
@@ -4397,94 +4416,48 @@
           <w:lang w:eastAsia="en-PH"/>
         </w:rPr>
       </w:pPr>
-      <w:bookmarkStart w:id="65" w:name="_Toc479376288"/>
-      <w:bookmarkStart w:id="66" w:name="_Toc479376327"/>
-      <w:bookmarkStart w:id="67" w:name="_Toc479376385"/>
-      <w:bookmarkStart w:id="68" w:name="_Toc479445030"/>
-      <w:bookmarkStart w:id="69" w:name="_Toc489875012"/>
-      <w:bookmarkStart w:id="70" w:name="_Toc479371752"/>
-      <w:bookmarkEnd w:id="65"/>
+      <w:bookmarkStart w:id="66" w:name="_Toc479376288"/>
+      <w:bookmarkStart w:id="67" w:name="_Toc479376327"/>
+      <w:bookmarkStart w:id="68" w:name="_Toc479376385"/>
+      <w:bookmarkStart w:id="69" w:name="_Toc479445030"/>
+      <w:bookmarkStart w:id="70" w:name="_Toc489875012"/>
+      <w:bookmarkStart w:id="71" w:name="_Toc479371752"/>
+      <w:bookmarkStart w:id="72" w:name="_Toc479376289"/>
+      <w:bookmarkStart w:id="73" w:name="_Toc479376328"/>
+      <w:bookmarkStart w:id="74" w:name="_Toc479376386"/>
+      <w:bookmarkStart w:id="75" w:name="_Toc479445031"/>
+      <w:bookmarkStart w:id="76" w:name="_Toc489875013"/>
+      <w:bookmarkStart w:id="77" w:name="_Toc479376290"/>
+      <w:bookmarkStart w:id="78" w:name="_Toc479376329"/>
+      <w:bookmarkStart w:id="79" w:name="_Toc479376387"/>
+      <w:bookmarkStart w:id="80" w:name="_Toc479445032"/>
+      <w:bookmarkStart w:id="81" w:name="_Toc489875014"/>
       <w:bookmarkEnd w:id="66"/>
       <w:bookmarkEnd w:id="67"/>
       <w:bookmarkEnd w:id="68"/>
       <w:bookmarkEnd w:id="69"/>
-    </w:p>
-    <w:p>
-      <w:pPr>
-        <w:pStyle w:val="ListParagraph"/>
-        <w:keepNext/>
-        <w:keepLines/>
-        <w:numPr>
-          <w:ilvl w:val="0"/>
-          <w:numId w:val="1"/>
-        </w:numPr>
-        <w:spacing w:before="40" w:after="0"/>
-        <w:contextualSpacing w:val="0"/>
-        <w:outlineLvl w:val="1"/>
-        <w:rPr>
-          <w:rFonts w:eastAsia="Times New Roman" w:cs="Times New Roman"/>
-          <w:b/>
-          <w:noProof/>
-          <w:vanish/>
-          <w:sz w:val="24"/>
-          <w:szCs w:val="26"/>
-          <w:lang w:eastAsia="en-PH"/>
-        </w:rPr>
-      </w:pPr>
-      <w:bookmarkStart w:id="71" w:name="_Toc479376289"/>
-      <w:bookmarkStart w:id="72" w:name="_Toc479376328"/>
-      <w:bookmarkStart w:id="73" w:name="_Toc479376386"/>
-      <w:bookmarkStart w:id="74" w:name="_Toc479445031"/>
-      <w:bookmarkStart w:id="75" w:name="_Toc489875013"/>
-      <w:bookmarkEnd w:id="71"/>
+      <w:bookmarkEnd w:id="70"/>
       <w:bookmarkEnd w:id="72"/>
       <w:bookmarkEnd w:id="73"/>
       <w:bookmarkEnd w:id="74"/>
       <w:bookmarkEnd w:id="75"/>
-    </w:p>
-    <w:p>
-      <w:pPr>
-        <w:pStyle w:val="ListParagraph"/>
-        <w:keepNext/>
-        <w:keepLines/>
-        <w:numPr>
-          <w:ilvl w:val="0"/>
-          <w:numId w:val="1"/>
-        </w:numPr>
-        <w:spacing w:before="40" w:after="0"/>
-        <w:contextualSpacing w:val="0"/>
-        <w:outlineLvl w:val="1"/>
-        <w:rPr>
-          <w:rFonts w:eastAsia="Times New Roman" w:cs="Times New Roman"/>
-          <w:b/>
-          <w:noProof/>
-          <w:vanish/>
-          <w:sz w:val="24"/>
-          <w:szCs w:val="26"/>
-          <w:lang w:eastAsia="en-PH"/>
-        </w:rPr>
-      </w:pPr>
-      <w:bookmarkStart w:id="76" w:name="_Toc479376290"/>
-      <w:bookmarkStart w:id="77" w:name="_Toc479376329"/>
-      <w:bookmarkStart w:id="78" w:name="_Toc479376387"/>
-      <w:bookmarkStart w:id="79" w:name="_Toc479445032"/>
-      <w:bookmarkStart w:id="80" w:name="_Toc489875014"/>
       <w:bookmarkEnd w:id="76"/>
       <w:bookmarkEnd w:id="77"/>
       <w:bookmarkEnd w:id="78"/>
       <w:bookmarkEnd w:id="79"/>
       <w:bookmarkEnd w:id="80"/>
+      <w:bookmarkEnd w:id="81"/>
     </w:p>
     <w:p>
       <w:pPr>
         <w:pStyle w:val="11"/>
       </w:pPr>
-      <w:bookmarkStart w:id="81" w:name="_Toc489875015"/>
+      <w:bookmarkStart w:id="82" w:name="_Toc489875015"/>
       <w:r>
         <w:t>Theoretical Framework</w:t>
       </w:r>
-      <w:bookmarkEnd w:id="70"/>
-      <w:bookmarkEnd w:id="81"/>
+      <w:bookmarkEnd w:id="71"/>
+      <w:bookmarkEnd w:id="82"/>
       <w:r>
         <w:t xml:space="preserve"> </w:t>
       </w:r>
@@ -4496,16 +4469,16 @@
           <w:noProof/>
         </w:rPr>
       </w:pPr>
-      <w:bookmarkStart w:id="82" w:name="_Toc479371753"/>
-      <w:bookmarkStart w:id="83" w:name="_Toc489875016"/>
+      <w:bookmarkStart w:id="83" w:name="_Toc479371753"/>
+      <w:bookmarkStart w:id="84" w:name="_Toc489875016"/>
       <w:r>
         <w:rPr>
           <w:noProof/>
         </w:rPr>
         <w:t>Access Control</w:t>
       </w:r>
-      <w:bookmarkEnd w:id="82"/>
       <w:bookmarkEnd w:id="83"/>
+      <w:bookmarkEnd w:id="84"/>
     </w:p>
     <w:p>
       <w:pPr>
@@ -4531,7 +4504,6 @@
           <w:id w:val="126059350"/>
           <w:citation/>
         </w:sdtPr>
-        <w:sdtEndPr/>
         <w:sdtContent>
           <w:r>
             <w:rPr>
@@ -4573,16 +4545,16 @@
           <w:noProof/>
         </w:rPr>
       </w:pPr>
-      <w:bookmarkStart w:id="84" w:name="_Toc479371754"/>
-      <w:bookmarkStart w:id="85" w:name="_Toc489875017"/>
+      <w:bookmarkStart w:id="85" w:name="_Toc479371754"/>
+      <w:bookmarkStart w:id="86" w:name="_Toc489875017"/>
       <w:r>
         <w:rPr>
           <w:noProof/>
         </w:rPr>
         <w:t>Biometric Authentication</w:t>
       </w:r>
-      <w:bookmarkEnd w:id="84"/>
       <w:bookmarkEnd w:id="85"/>
+      <w:bookmarkEnd w:id="86"/>
     </w:p>
     <w:p>
       <w:r>
@@ -4596,8 +4568,8 @@
       </w:r>
     </w:p>
     <w:p>
-      <w:bookmarkStart w:id="86" w:name="_Toc478684413"/>
-      <w:bookmarkStart w:id="87" w:name="_Toc478686420"/>
+      <w:bookmarkStart w:id="87" w:name="_Toc478684413"/>
+      <w:bookmarkStart w:id="88" w:name="_Toc478686420"/>
       <w:r>
         <w:tab/>
         <w:t xml:space="preserve">Biometric system can be used in two modes. The first one is the identity verification which occurs when the identity of the user is already enrolled in the system </w:t>
@@ -4611,7 +4583,6 @@
           <w:id w:val="-354653595"/>
           <w:citation/>
         </w:sdtPr>
-        <w:sdtEndPr/>
         <w:sdtContent>
           <w:r>
             <w:fldChar w:fldCharType="begin"/>
@@ -4636,12 +4607,12 @@
       <w:r>
         <w:t>.</w:t>
       </w:r>
-      <w:bookmarkEnd w:id="86"/>
       <w:bookmarkEnd w:id="87"/>
-    </w:p>
-    <w:p>
-      <w:bookmarkStart w:id="88" w:name="_Toc478684414"/>
-      <w:bookmarkStart w:id="89" w:name="_Toc478686421"/>
+      <w:bookmarkEnd w:id="88"/>
+    </w:p>
+    <w:p>
+      <w:bookmarkStart w:id="89" w:name="_Toc478684414"/>
+      <w:bookmarkStart w:id="90" w:name="_Toc478686421"/>
       <w:r>
         <w:rPr>
           <w:noProof/>
@@ -4650,7 +4621,7 @@
         <mc:AlternateContent>
           <mc:Choice Requires="wps">
             <w:drawing>
-              <wp:anchor distT="0" distB="0" distL="114300" distR="114300" simplePos="0" relativeHeight="251660288" behindDoc="0" locked="0" layoutInCell="1" allowOverlap="1" wp14:anchorId="51B96718" wp14:editId="50B4DD2F">
+              <wp:anchor distT="0" distB="0" distL="114300" distR="114300" simplePos="0" relativeHeight="251660288" behindDoc="0" locked="0" layoutInCell="1" allowOverlap="1" wp14:anchorId="007CAED2" wp14:editId="4A4B613D">
                 <wp:simplePos x="0" y="0"/>
                 <wp:positionH relativeFrom="margin">
                   <wp:posOffset>2524125</wp:posOffset>
@@ -4702,7 +4673,7 @@
                                 </w14:textOutline>
                               </w:rPr>
                             </w:pPr>
-                            <w:bookmarkStart w:id="90" w:name="_Toc479542703"/>
+                            <w:bookmarkStart w:id="91" w:name="_Toc479542703"/>
                             <w:r>
                               <w:rPr>
                                 <w:color w:val="auto"/>
@@ -4746,7 +4717,7 @@
                               </w:rPr>
                               <w:t xml:space="preserve"> Biometric Authentication Process</w:t>
                             </w:r>
-                            <w:bookmarkEnd w:id="90"/>
+                            <w:bookmarkEnd w:id="91"/>
                           </w:p>
                         </w:txbxContent>
                       </wps:txbx>
@@ -4770,7 +4741,7 @@
           </mc:Choice>
           <mc:Fallback>
             <w:pict>
-              <v:shapetype w14:anchorId="51B96718" id="_x0000_t202" coordsize="21600,21600" o:spt="202" path="m,l,21600r21600,l21600,xe">
+              <v:shapetype w14:anchorId="007CAED2" id="_x0000_t202" coordsize="21600,21600" o:spt="202" path="m,l,21600r21600,l21600,xe">
                 <v:stroke joinstyle="miter"/>
                 <v:path gradientshapeok="t" o:connecttype="rect"/>
               </v:shapetype>
@@ -4795,7 +4766,7 @@
                           </w14:textOutline>
                         </w:rPr>
                       </w:pPr>
-                      <w:bookmarkStart w:id="91" w:name="_Toc479542703"/>
+                      <w:bookmarkStart w:id="92" w:name="_Toc479542703"/>
                       <w:r>
                         <w:rPr>
                           <w:color w:val="auto"/>
@@ -4839,7 +4810,7 @@
                         </w:rPr>
                         <w:t xml:space="preserve"> Biometric Authentication Process</w:t>
                       </w:r>
-                      <w:bookmarkEnd w:id="91"/>
+                      <w:bookmarkEnd w:id="92"/>
                     </w:p>
                   </w:txbxContent>
                 </v:textbox>
@@ -4855,7 +4826,7 @@
           <w:lang w:val="en-PH" w:eastAsia="en-PH"/>
         </w:rPr>
         <w:drawing>
-          <wp:anchor distT="0" distB="0" distL="114300" distR="114300" simplePos="0" relativeHeight="251659264" behindDoc="1" locked="0" layoutInCell="1" allowOverlap="1" wp14:anchorId="45962945" wp14:editId="2CBA03B3">
+          <wp:anchor distT="0" distB="0" distL="114300" distR="114300" simplePos="0" relativeHeight="251659264" behindDoc="1" locked="0" layoutInCell="1" allowOverlap="1" wp14:anchorId="48DE4EC8" wp14:editId="138129FF">
             <wp:simplePos x="0" y="0"/>
             <wp:positionH relativeFrom="margin">
               <wp:posOffset>2686050</wp:posOffset>
@@ -4878,7 +4849,7 @@
                     <pic:cNvPicPr/>
                   </pic:nvPicPr>
                   <pic:blipFill>
-                    <a:blip r:embed="rId13">
+                    <a:blip r:embed="rId15">
                       <a:extLst>
                         <a:ext uri="{28A0092B-C50C-407E-A947-70E740481C1C}">
                           <a14:useLocalDpi xmlns:a14="http://schemas.microsoft.com/office/drawing/2010/main" val="0"/>
@@ -4908,8 +4879,8 @@
         <w:tab/>
         <w:t>Fingerprint scanners needs to fulfill 2 jobs, getting the image of the finger, compares the ridges and valleys of a fingerprint with existing fingerprints. Only unique characteristics are recorded and encrypted. The unique characteristics are then converted into a binary code, and is stored in a database, which are then used to validate entries</w:t>
       </w:r>
-      <w:bookmarkEnd w:id="88"/>
       <w:bookmarkEnd w:id="89"/>
+      <w:bookmarkEnd w:id="90"/>
       <w:r>
         <w:t>.</w:t>
       </w:r>
@@ -4921,16 +4892,16 @@
           <w:noProof/>
         </w:rPr>
       </w:pPr>
-      <w:bookmarkStart w:id="92" w:name="_Toc479371755"/>
-      <w:bookmarkStart w:id="93" w:name="_Toc489875018"/>
+      <w:bookmarkStart w:id="93" w:name="_Toc479371755"/>
+      <w:bookmarkStart w:id="94" w:name="_Toc489875018"/>
       <w:r>
         <w:rPr>
           <w:noProof/>
         </w:rPr>
         <w:t>Juels and Sudans Fuzzy Vault Scheme</w:t>
       </w:r>
-      <w:bookmarkEnd w:id="92"/>
       <w:bookmarkEnd w:id="93"/>
+      <w:bookmarkEnd w:id="94"/>
       <w:r>
         <w:rPr>
           <w:noProof/>
@@ -4967,8 +4938,8 @@
           <w:rFonts w:eastAsiaTheme="minorBidi" w:cstheme="minorHAnsi"/>
         </w:rPr>
       </w:pPr>
-      <w:bookmarkStart w:id="94" w:name="_Toc479371756"/>
-      <w:bookmarkStart w:id="95" w:name="_Toc489875019"/>
+      <w:bookmarkStart w:id="95" w:name="_Toc479371756"/>
+      <w:bookmarkStart w:id="96" w:name="_Toc489875019"/>
       <w:r>
         <w:rPr>
           <w:rStyle w:val="apple-converted-space"/>
@@ -4977,8 +4948,8 @@
         <w:lastRenderedPageBreak/>
         <w:t>Capacitive Scanner</w:t>
       </w:r>
-      <w:bookmarkEnd w:id="94"/>
       <w:bookmarkEnd w:id="95"/>
+      <w:bookmarkEnd w:id="96"/>
     </w:p>
     <w:p>
       <w:r>
@@ -5001,7 +4972,7 @@
         <mc:AlternateContent>
           <mc:Choice Requires="wps">
             <w:drawing>
-              <wp:anchor distT="0" distB="0" distL="114300" distR="114300" simplePos="0" relativeHeight="251662336" behindDoc="0" locked="0" layoutInCell="1" allowOverlap="1" wp14:anchorId="772CB660" wp14:editId="095D849A">
+              <wp:anchor distT="0" distB="0" distL="114300" distR="114300" simplePos="0" relativeHeight="251662336" behindDoc="0" locked="0" layoutInCell="1" allowOverlap="1" wp14:anchorId="5D34DF38" wp14:editId="50646167">
                 <wp:simplePos x="0" y="0"/>
                 <wp:positionH relativeFrom="column">
                   <wp:posOffset>1714500</wp:posOffset>
@@ -5054,7 +5025,7 @@
                                 </w14:textOutline>
                               </w:rPr>
                             </w:pPr>
-                            <w:bookmarkStart w:id="96" w:name="_Toc479542704"/>
+                            <w:bookmarkStart w:id="97" w:name="_Toc479542704"/>
                             <w:r>
                               <w:rPr>
                                 <w:color w:val="auto"/>
@@ -5168,7 +5139,7 @@
                               </w:rPr>
                               <w:t xml:space="preserve"> Capacitive Scanner Technology</w:t>
                             </w:r>
-                            <w:bookmarkEnd w:id="96"/>
+                            <w:bookmarkEnd w:id="97"/>
                           </w:p>
                         </w:txbxContent>
                       </wps:txbx>
@@ -5186,7 +5157,7 @@
           </mc:Choice>
           <mc:Fallback>
             <w:pict>
-              <v:shape w14:anchorId="772CB660" id="Text Box 8" o:spid="_x0000_s1027" type="#_x0000_t202" style="position:absolute;left:0;text-align:left;margin-left:135pt;margin-top:347.9pt;width:237.75pt;height:.05pt;z-index:251662336;visibility:visible;mso-wrap-style:square;mso-wrap-distance-left:9pt;mso-wrap-distance-top:0;mso-wrap-distance-right:9pt;mso-wrap-distance-bottom:0;mso-position-horizontal:absolute;mso-position-horizontal-relative:text;mso-position-vertical:absolute;mso-position-vertical-relative:text;v-text-anchor:top" o:gfxdata="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" stroked="f">
+              <v:shape w14:anchorId="5D34DF38" id="Text Box 8" o:spid="_x0000_s1027" type="#_x0000_t202" style="position:absolute;left:0;text-align:left;margin-left:135pt;margin-top:347.9pt;width:237.75pt;height:.05pt;z-index:251662336;visibility:visible;mso-wrap-style:square;mso-wrap-distance-left:9pt;mso-wrap-distance-top:0;mso-wrap-distance-right:9pt;mso-wrap-distance-bottom:0;mso-position-horizontal:absolute;mso-position-horizontal-relative:text;mso-position-vertical:absolute;mso-position-vertical-relative:text;v-text-anchor:top" o:gfxdata="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" stroked="f">
                 <v:textbox style="mso-fit-shape-to-text:t" inset="0,0,0,0">
                   <w:txbxContent>
                     <w:p>
@@ -5208,7 +5179,7 @@
                           </w14:textOutline>
                         </w:rPr>
                       </w:pPr>
-                      <w:bookmarkStart w:id="97" w:name="_Toc479542704"/>
+                      <w:bookmarkStart w:id="98" w:name="_Toc479542704"/>
                       <w:r>
                         <w:rPr>
                           <w:color w:val="auto"/>
@@ -5322,7 +5293,7 @@
                         </w:rPr>
                         <w:t xml:space="preserve"> Capacitive Scanner Technology</w:t>
                       </w:r>
-                      <w:bookmarkEnd w:id="97"/>
+                      <w:bookmarkEnd w:id="98"/>
                     </w:p>
                   </w:txbxContent>
                 </v:textbox>
@@ -5339,7 +5310,7 @@
           <w:lang w:val="en-PH" w:eastAsia="en-PH"/>
         </w:rPr>
         <w:drawing>
-          <wp:anchor distT="0" distB="0" distL="114300" distR="114300" simplePos="0" relativeHeight="251661312" behindDoc="0" locked="0" layoutInCell="1" allowOverlap="1" wp14:anchorId="63B4C802" wp14:editId="2969DA2E">
+          <wp:anchor distT="0" distB="0" distL="114300" distR="114300" simplePos="0" relativeHeight="251661312" behindDoc="0" locked="0" layoutInCell="1" allowOverlap="1" wp14:anchorId="35F98223" wp14:editId="40024AC3">
             <wp:simplePos x="0" y="0"/>
             <wp:positionH relativeFrom="margin">
               <wp:posOffset>1714500</wp:posOffset>
@@ -5362,7 +5333,7 @@
                     <pic:cNvPicPr/>
                   </pic:nvPicPr>
                   <pic:blipFill>
-                    <a:blip r:embed="rId14">
+                    <a:blip r:embed="rId16">
                       <a:extLst>
                         <a:ext uri="{28A0092B-C50C-407E-A947-70E740481C1C}">
                           <a14:useLocalDpi xmlns:a14="http://schemas.microsoft.com/office/drawing/2010/main" val="0"/>
@@ -5405,14 +5376,14 @@
       <w:pPr>
         <w:pStyle w:val="11"/>
       </w:pPr>
-      <w:bookmarkStart w:id="98" w:name="_Toc479371757"/>
-      <w:bookmarkStart w:id="99" w:name="_Toc489875020"/>
+      <w:bookmarkStart w:id="99" w:name="_Toc479371757"/>
+      <w:bookmarkStart w:id="100" w:name="_Toc489875020"/>
       <w:r>
         <w:lastRenderedPageBreak/>
         <w:t>Conceptual Framework</w:t>
       </w:r>
-      <w:bookmarkEnd w:id="98"/>
       <w:bookmarkEnd w:id="99"/>
+      <w:bookmarkEnd w:id="100"/>
     </w:p>
     <w:p>
       <w:pPr>
@@ -5426,7 +5397,7 @@
         <mc:AlternateContent>
           <mc:Choice Requires="wps">
             <w:drawing>
-              <wp:anchor distT="0" distB="0" distL="114300" distR="114300" simplePos="0" relativeHeight="251664384" behindDoc="0" locked="0" layoutInCell="1" allowOverlap="1" wp14:anchorId="5CE3EE4D" wp14:editId="2F39E6C7">
+              <wp:anchor distT="0" distB="0" distL="114300" distR="114300" simplePos="0" relativeHeight="251664384" behindDoc="0" locked="0" layoutInCell="1" allowOverlap="1" wp14:anchorId="32FAF0B5" wp14:editId="5FF12FBC">
                 <wp:simplePos x="0" y="0"/>
                 <wp:positionH relativeFrom="column">
                   <wp:posOffset>0</wp:posOffset>
@@ -5479,7 +5450,7 @@
                                 </w14:textOutline>
                               </w:rPr>
                             </w:pPr>
-                            <w:bookmarkStart w:id="100" w:name="_Toc479542705"/>
+                            <w:bookmarkStart w:id="101" w:name="_Toc479542705"/>
                             <w:r>
                               <w:rPr>
                                 <w:color w:val="000000" w:themeColor="text1"/>
@@ -5593,7 +5564,7 @@
                               </w:rPr>
                               <w:t xml:space="preserve"> Biometric Authentication Process</w:t>
                             </w:r>
-                            <w:bookmarkEnd w:id="100"/>
+                            <w:bookmarkEnd w:id="101"/>
                           </w:p>
                         </w:txbxContent>
                       </wps:txbx>
@@ -5611,7 +5582,7 @@
           </mc:Choice>
           <mc:Fallback>
             <w:pict>
-              <v:shape w14:anchorId="5CE3EE4D" id="Text Box 10" o:spid="_x0000_s1028" type="#_x0000_t202" style="position:absolute;left:0;text-align:left;margin-left:0;margin-top:227.1pt;width:468pt;height:.05pt;z-index:251664384;visibility:visible;mso-wrap-style:square;mso-wrap-distance-left:9pt;mso-wrap-distance-top:0;mso-wrap-distance-right:9pt;mso-wrap-distance-bottom:0;mso-position-horizontal:absolute;mso-position-horizontal-relative:text;mso-position-vertical:absolute;mso-position-vertical-relative:text;v-text-anchor:top" o:gfxdata="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" stroked="f">
+              <v:shape w14:anchorId="32FAF0B5" id="Text Box 10" o:spid="_x0000_s1028" type="#_x0000_t202" style="position:absolute;left:0;text-align:left;margin-left:0;margin-top:227.1pt;width:468pt;height:.05pt;z-index:251664384;visibility:visible;mso-wrap-style:square;mso-wrap-distance-left:9pt;mso-wrap-distance-top:0;mso-wrap-distance-right:9pt;mso-wrap-distance-bottom:0;mso-position-horizontal:absolute;mso-position-horizontal-relative:text;mso-position-vertical:absolute;mso-position-vertical-relative:text;v-text-anchor:top" o:gfxdata="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" stroked="f">
                 <v:textbox style="mso-fit-shape-to-text:t" inset="0,0,0,0">
                   <w:txbxContent>
                     <w:p>
@@ -5633,7 +5604,7 @@
                           </w14:textOutline>
                         </w:rPr>
                       </w:pPr>
-                      <w:bookmarkStart w:id="101" w:name="_Toc479542705"/>
+                      <w:bookmarkStart w:id="102" w:name="_Toc479542705"/>
                       <w:r>
                         <w:rPr>
                           <w:color w:val="000000" w:themeColor="text1"/>
@@ -5747,7 +5718,7 @@
                         </w:rPr>
                         <w:t xml:space="preserve"> Biometric Authentication Process</w:t>
                       </w:r>
-                      <w:bookmarkEnd w:id="101"/>
+                      <w:bookmarkEnd w:id="102"/>
                     </w:p>
                   </w:txbxContent>
                 </v:textbox>
@@ -5763,7 +5734,7 @@
           <w:lang w:val="en-PH" w:eastAsia="en-PH"/>
         </w:rPr>
         <w:drawing>
-          <wp:anchor distT="0" distB="0" distL="114300" distR="114300" simplePos="0" relativeHeight="251663360" behindDoc="0" locked="0" layoutInCell="1" allowOverlap="1" wp14:anchorId="5B571BDC" wp14:editId="37D4B046">
+          <wp:anchor distT="0" distB="0" distL="114300" distR="114300" simplePos="0" relativeHeight="251663360" behindDoc="0" locked="0" layoutInCell="1" allowOverlap="1" wp14:anchorId="42C13349" wp14:editId="08D95841">
             <wp:simplePos x="0" y="0"/>
             <wp:positionH relativeFrom="column">
               <wp:posOffset>0</wp:posOffset>
@@ -5786,7 +5757,7 @@
                     <pic:cNvPicPr/>
                   </pic:nvPicPr>
                   <pic:blipFill>
-                    <a:blip r:embed="rId15">
+                    <a:blip r:embed="rId17">
                       <a:extLst>
                         <a:ext uri="{28A0092B-C50C-407E-A947-70E740481C1C}">
                           <a14:useLocalDpi xmlns:a14="http://schemas.microsoft.com/office/drawing/2010/main" val="0"/>
@@ -5834,13 +5805,13 @@
       <w:pPr>
         <w:pStyle w:val="11"/>
       </w:pPr>
-      <w:bookmarkStart w:id="102" w:name="_Toc479371758"/>
-      <w:bookmarkStart w:id="103" w:name="_Toc489875021"/>
+      <w:bookmarkStart w:id="103" w:name="_Toc479371758"/>
+      <w:bookmarkStart w:id="104" w:name="_Toc489875021"/>
       <w:r>
         <w:t>Definition of Terms</w:t>
       </w:r>
-      <w:bookmarkEnd w:id="102"/>
       <w:bookmarkEnd w:id="103"/>
+      <w:bookmarkEnd w:id="104"/>
     </w:p>
     <w:p>
       <w:pPr>
@@ -5886,8 +5857,8 @@
           <w:lang w:eastAsia="en-PH"/>
         </w:rPr>
       </w:pPr>
-      <w:bookmarkStart w:id="104" w:name="_Toc479371759"/>
-      <w:bookmarkStart w:id="105" w:name="_Toc489875022"/>
+      <w:bookmarkStart w:id="105" w:name="_Toc479371759"/>
+      <w:bookmarkStart w:id="106" w:name="_Toc489875022"/>
       <w:r>
         <w:rPr>
           <w:noProof/>
@@ -5896,15 +5867,14 @@
         <w:lastRenderedPageBreak/>
         <w:t>Design and Methodology</w:t>
       </w:r>
-      <w:bookmarkStart w:id="106" w:name="_Toc479371674"/>
-      <w:bookmarkStart w:id="107" w:name="_Toc479371709"/>
-      <w:bookmarkStart w:id="108" w:name="_Toc479371760"/>
-      <w:bookmarkStart w:id="109" w:name="_Toc479371832"/>
-      <w:bookmarkStart w:id="110" w:name="_Toc479371910"/>
-      <w:bookmarkStart w:id="111" w:name="_Toc479372153"/>
-      <w:bookmarkStart w:id="112" w:name="_Toc479372685"/>
-      <w:bookmarkStart w:id="113" w:name="_Toc479373783"/>
-      <w:bookmarkEnd w:id="104"/>
+      <w:bookmarkStart w:id="107" w:name="_Toc479371674"/>
+      <w:bookmarkStart w:id="108" w:name="_Toc479371709"/>
+      <w:bookmarkStart w:id="109" w:name="_Toc479371760"/>
+      <w:bookmarkStart w:id="110" w:name="_Toc479371832"/>
+      <w:bookmarkStart w:id="111" w:name="_Toc479371910"/>
+      <w:bookmarkStart w:id="112" w:name="_Toc479372153"/>
+      <w:bookmarkStart w:id="113" w:name="_Toc479372685"/>
+      <w:bookmarkStart w:id="114" w:name="_Toc479373783"/>
       <w:bookmarkEnd w:id="105"/>
       <w:bookmarkEnd w:id="106"/>
       <w:bookmarkEnd w:id="107"/>
@@ -5914,6 +5884,7 @@
       <w:bookmarkEnd w:id="111"/>
       <w:bookmarkEnd w:id="112"/>
       <w:bookmarkEnd w:id="113"/>
+      <w:bookmarkEnd w:id="114"/>
     </w:p>
     <w:p>
       <w:pPr>
@@ -5937,28 +5908,28 @@
           <w:lang w:eastAsia="en-PH"/>
         </w:rPr>
       </w:pPr>
-      <w:bookmarkStart w:id="114" w:name="_Toc479376299"/>
-      <w:bookmarkStart w:id="115" w:name="_Toc479376338"/>
-      <w:bookmarkStart w:id="116" w:name="_Toc479376396"/>
-      <w:bookmarkStart w:id="117" w:name="_Toc479445041"/>
-      <w:bookmarkStart w:id="118" w:name="_Toc489875023"/>
-      <w:bookmarkStart w:id="119" w:name="_Toc479371761"/>
-      <w:bookmarkEnd w:id="114"/>
+      <w:bookmarkStart w:id="115" w:name="_Toc479376299"/>
+      <w:bookmarkStart w:id="116" w:name="_Toc479376338"/>
+      <w:bookmarkStart w:id="117" w:name="_Toc479376396"/>
+      <w:bookmarkStart w:id="118" w:name="_Toc479445041"/>
+      <w:bookmarkStart w:id="119" w:name="_Toc489875023"/>
+      <w:bookmarkStart w:id="120" w:name="_Toc479371761"/>
       <w:bookmarkEnd w:id="115"/>
       <w:bookmarkEnd w:id="116"/>
       <w:bookmarkEnd w:id="117"/>
       <w:bookmarkEnd w:id="118"/>
+      <w:bookmarkEnd w:id="119"/>
     </w:p>
     <w:p>
       <w:pPr>
         <w:pStyle w:val="11"/>
       </w:pPr>
-      <w:bookmarkStart w:id="120" w:name="_Toc489875024"/>
+      <w:bookmarkStart w:id="121" w:name="_Toc489875024"/>
       <w:r>
         <w:t>Nature of Study</w:t>
       </w:r>
-      <w:bookmarkEnd w:id="119"/>
       <w:bookmarkEnd w:id="120"/>
+      <w:bookmarkEnd w:id="121"/>
     </w:p>
     <w:p>
       <w:pPr>
@@ -5996,13 +5967,13 @@
       <w:pPr>
         <w:pStyle w:val="11"/>
       </w:pPr>
-      <w:bookmarkStart w:id="121" w:name="_Toc479371762"/>
-      <w:bookmarkStart w:id="122" w:name="_Toc489875025"/>
+      <w:bookmarkStart w:id="122" w:name="_Toc479371762"/>
+      <w:bookmarkStart w:id="123" w:name="_Toc489875025"/>
       <w:r>
         <w:t>Sampling Technique</w:t>
       </w:r>
-      <w:bookmarkEnd w:id="121"/>
       <w:bookmarkEnd w:id="122"/>
+      <w:bookmarkEnd w:id="123"/>
     </w:p>
     <w:p>
       <w:pPr>
@@ -6028,13 +5999,13 @@
       <w:pPr>
         <w:pStyle w:val="11"/>
       </w:pPr>
-      <w:bookmarkStart w:id="123" w:name="_Toc479371763"/>
-      <w:bookmarkStart w:id="124" w:name="_Toc489875026"/>
+      <w:bookmarkStart w:id="124" w:name="_Toc479371763"/>
+      <w:bookmarkStart w:id="125" w:name="_Toc489875026"/>
       <w:r>
         <w:t>Population and Sample</w:t>
       </w:r>
-      <w:bookmarkEnd w:id="123"/>
       <w:bookmarkEnd w:id="124"/>
+      <w:bookmarkEnd w:id="125"/>
     </w:p>
     <w:p>
       <w:pPr>
@@ -6060,13 +6031,13 @@
       <w:pPr>
         <w:pStyle w:val="11"/>
       </w:pPr>
-      <w:bookmarkStart w:id="125" w:name="_Toc479371764"/>
-      <w:bookmarkStart w:id="126" w:name="_Toc489875027"/>
+      <w:bookmarkStart w:id="126" w:name="_Toc479371764"/>
+      <w:bookmarkStart w:id="127" w:name="_Toc489875027"/>
       <w:r>
         <w:t>Research Instruments</w:t>
       </w:r>
-      <w:bookmarkEnd w:id="125"/>
       <w:bookmarkEnd w:id="126"/>
+      <w:bookmarkEnd w:id="127"/>
     </w:p>
     <w:p>
       <w:pPr>
@@ -6117,13 +6088,13 @@
       <w:pPr>
         <w:pStyle w:val="11"/>
       </w:pPr>
-      <w:bookmarkStart w:id="127" w:name="_Toc479371765"/>
-      <w:bookmarkStart w:id="128" w:name="_Toc489875028"/>
+      <w:bookmarkStart w:id="128" w:name="_Toc479371765"/>
+      <w:bookmarkStart w:id="129" w:name="_Toc489875028"/>
       <w:r>
         <w:t>Gathering Procedures</w:t>
       </w:r>
-      <w:bookmarkEnd w:id="127"/>
       <w:bookmarkEnd w:id="128"/>
+      <w:bookmarkEnd w:id="129"/>
     </w:p>
     <w:p>
       <w:pPr>
@@ -6149,13 +6120,13 @@
       <w:pPr>
         <w:pStyle w:val="11"/>
       </w:pPr>
-      <w:bookmarkStart w:id="129" w:name="_Toc479371766"/>
-      <w:bookmarkStart w:id="130" w:name="_Toc489875029"/>
+      <w:bookmarkStart w:id="130" w:name="_Toc479371766"/>
+      <w:bookmarkStart w:id="131" w:name="_Toc489875029"/>
       <w:r>
         <w:t>Data analysis</w:t>
       </w:r>
-      <w:bookmarkEnd w:id="129"/>
       <w:bookmarkEnd w:id="130"/>
+      <w:bookmarkEnd w:id="131"/>
     </w:p>
     <w:p>
       <w:pPr>
@@ -6181,7 +6152,7 @@
         </w:rPr>
         <w:lastRenderedPageBreak/>
         <w:drawing>
-          <wp:inline distT="0" distB="0" distL="0" distR="0" wp14:anchorId="757B2FBD" wp14:editId="11E35C5A">
+          <wp:inline distT="0" distB="0" distL="0" distR="0" wp14:anchorId="151B7C33" wp14:editId="5A78680C">
             <wp:extent cx="4086225" cy="2562225"/>
             <wp:effectExtent l="0" t="0" r="0" b="0"/>
             <wp:docPr id="653926762" name="picture"/>
@@ -6196,7 +6167,7 @@
                     <pic:cNvPicPr/>
                   </pic:nvPicPr>
                   <pic:blipFill>
-                    <a:blip r:embed="rId16">
+                    <a:blip r:embed="rId18">
                       <a:extLst>
                         <a:ext uri="{28A0092B-C50C-407E-A947-70E740481C1C}">
                           <a14:useLocalDpi xmlns:a14="http://schemas.microsoft.com/office/drawing/2010/main" val="0"/>
@@ -6231,31 +6202,508 @@
     </w:p>
     <w:p>
       <w:pPr>
-        <w:ind w:left="792"/>
-      </w:pPr>
-    </w:p>
-    <w:p>
-      <w:pPr>
-        <w:ind w:left="792"/>
-      </w:pPr>
-    </w:p>
-    <w:p>
-      <w:pPr>
-        <w:ind w:left="792"/>
-      </w:pPr>
-      <w:r>
-        <w:t xml:space="preserve"> </w:t>
-      </w:r>
-    </w:p>
-    <w:p>
-      <w:pPr>
+        <w:spacing w:line="259" w:lineRule="auto"/>
         <w:ind w:left="0"/>
-      </w:pPr>
-    </w:p>
-    <w:p>
-      <w:pPr>
-        <w:ind w:left="792"/>
-      </w:pPr>
+        <w:jc w:val="left"/>
+      </w:pPr>
+      <w:r>
+        <w:br w:type="page"/>
+      </w:r>
+    </w:p>
+    <w:p>
+      <w:pPr>
+        <w:pStyle w:val="ChapterName"/>
+        <w:numPr>
+          <w:ilvl w:val="0"/>
+          <w:numId w:val="6"/>
+        </w:numPr>
+        <w:rPr>
+          <w:noProof/>
+          <w:lang w:eastAsia="en-PH"/>
+        </w:rPr>
+      </w:pPr>
+      <w:r>
+        <w:rPr>
+          <w:noProof/>
+          <w:lang w:eastAsia="en-PH"/>
+        </w:rPr>
+        <w:lastRenderedPageBreak/>
+        <w:t>UML Diagrams</w:t>
+      </w:r>
+      <w:r>
+        <w:rPr>
+          <w:noProof/>
+          <w:vanish/>
+          <w:sz w:val="24"/>
+          <w:szCs w:val="26"/>
+          <w:lang w:eastAsia="en-PH"/>
+        </w:rPr>
+        <w:t>\</w:t>
+      </w:r>
+    </w:p>
+    <w:p>
+      <w:pPr>
+        <w:pStyle w:val="ListParagraph"/>
+        <w:keepNext/>
+        <w:keepLines/>
+        <w:numPr>
+          <w:ilvl w:val="0"/>
+          <w:numId w:val="9"/>
+        </w:numPr>
+        <w:spacing w:before="40" w:after="0"/>
+        <w:contextualSpacing w:val="0"/>
+        <w:outlineLvl w:val="1"/>
+        <w:rPr>
+          <w:rFonts w:eastAsia="Times New Roman" w:cs="Times New Roman"/>
+          <w:b/>
+          <w:noProof/>
+          <w:vanish/>
+          <w:sz w:val="24"/>
+          <w:szCs w:val="26"/>
+          <w:lang w:eastAsia="en-PH"/>
+        </w:rPr>
+      </w:pPr>
+    </w:p>
+    <w:p>
+      <w:pPr>
+        <w:pStyle w:val="11"/>
+        <w:numPr>
+          <w:ilvl w:val="1"/>
+          <w:numId w:val="9"/>
+        </w:numPr>
+      </w:pPr>
+      <w:r>
+        <w:t>Use Case Full Description</w:t>
+      </w:r>
+    </w:p>
+    <w:p>
+      <w:pPr>
+        <w:pStyle w:val="11"/>
+        <w:rPr>
+          <w:lang w:val="en-PH"/>
+        </w:rPr>
+      </w:pPr>
+      <w:r>
+        <w:rPr>
+          <w:lang w:val="en-PH"/>
+        </w:rPr>
+        <w:drawing>
+          <wp:anchor distT="0" distB="0" distL="114300" distR="114300" simplePos="0" relativeHeight="251665408" behindDoc="0" locked="0" layoutInCell="1" allowOverlap="1" wp14:anchorId="583C850D" wp14:editId="24C924C2">
+            <wp:simplePos x="0" y="0"/>
+            <wp:positionH relativeFrom="margin">
+              <wp:posOffset>504825</wp:posOffset>
+            </wp:positionH>
+            <wp:positionV relativeFrom="paragraph">
+              <wp:posOffset>263525</wp:posOffset>
+            </wp:positionV>
+            <wp:extent cx="5843270" cy="4788535"/>
+            <wp:effectExtent l="0" t="0" r="5080" b="0"/>
+            <wp:wrapTopAndBottom/>
+            <wp:docPr id="2" name="Picture 2" descr="C:\Users\Marc\AppData\Local\Microsoft\Windows\INetCache\Content.Word\Use Case Diagram.png"/>
+            <wp:cNvGraphicFramePr>
+              <a:graphicFrameLocks xmlns:a="http://schemas.openxmlformats.org/drawingml/2006/main" noChangeAspect="1"/>
+            </wp:cNvGraphicFramePr>
+            <a:graphic xmlns:a="http://schemas.openxmlformats.org/drawingml/2006/main">
+              <a:graphicData uri="http://schemas.openxmlformats.org/drawingml/2006/picture">
+                <pic:pic xmlns:pic="http://schemas.openxmlformats.org/drawingml/2006/picture">
+                  <pic:nvPicPr>
+                    <pic:cNvPr id="0" name="Picture 7" descr="C:\Users\Marc\AppData\Local\Microsoft\Windows\INetCache\Content.Word\Use Case Diagram.png"/>
+                    <pic:cNvPicPr>
+                      <a:picLocks noChangeAspect="1" noChangeArrowheads="1"/>
+                    </pic:cNvPicPr>
+                  </pic:nvPicPr>
+                  <pic:blipFill>
+                    <a:blip r:embed="rId19">
+                      <a:extLst>
+                        <a:ext uri="{28A0092B-C50C-407E-A947-70E740481C1C}">
+                          <a14:useLocalDpi xmlns:a14="http://schemas.microsoft.com/office/drawing/2010/main" val="0"/>
+                        </a:ext>
+                      </a:extLst>
+                    </a:blip>
+                    <a:srcRect/>
+                    <a:stretch>
+                      <a:fillRect/>
+                    </a:stretch>
+                  </pic:blipFill>
+                  <pic:spPr bwMode="auto">
+                    <a:xfrm>
+                      <a:off x="0" y="0"/>
+                      <a:ext cx="5843270" cy="4788535"/>
+                    </a:xfrm>
+                    <a:prstGeom prst="rect">
+                      <a:avLst/>
+                    </a:prstGeom>
+                    <a:noFill/>
+                    <a:ln>
+                      <a:noFill/>
+                    </a:ln>
+                  </pic:spPr>
+                </pic:pic>
+              </a:graphicData>
+            </a:graphic>
+            <wp14:sizeRelH relativeFrom="margin">
+              <wp14:pctWidth>0</wp14:pctWidth>
+            </wp14:sizeRelH>
+            <wp14:sizeRelV relativeFrom="margin">
+              <wp14:pctHeight>0</wp14:pctHeight>
+            </wp14:sizeRelV>
+          </wp:anchor>
+        </w:drawing>
+      </w:r>
+      <w:r>
+        <w:rPr>
+          <w:lang w:val="en-PH"/>
+        </w:rPr>
+        <w:t>Use Case Diagram</w:t>
+      </w:r>
+    </w:p>
+    <w:p>
+      <w:pPr>
+        <w:pStyle w:val="Heading2"/>
+        <w:rPr>
+          <w:lang w:val="en-PH" w:eastAsia="en-PH"/>
+        </w:rPr>
+      </w:pPr>
+    </w:p>
+    <w:p>
+      <w:pPr>
+        <w:rPr>
+          <w:lang w:val="en-PH" w:eastAsia="en-PH"/>
+        </w:rPr>
+      </w:pPr>
+    </w:p>
+    <w:p>
+      <w:pPr>
+        <w:rPr>
+          <w:lang w:val="en-PH" w:eastAsia="en-PH"/>
+        </w:rPr>
+      </w:pPr>
+    </w:p>
+    <w:p>
+      <w:pPr>
+        <w:rPr>
+          <w:lang w:val="en-PH" w:eastAsia="en-PH"/>
+        </w:rPr>
+      </w:pPr>
+    </w:p>
+    <w:p>
+      <w:pPr>
+        <w:rPr>
+          <w:lang w:val="en-PH" w:eastAsia="en-PH"/>
+        </w:rPr>
+      </w:pPr>
+    </w:p>
+    <w:p>
+      <w:pPr>
+        <w:rPr>
+          <w:lang w:val="en-PH" w:eastAsia="en-PH"/>
+        </w:rPr>
+      </w:pPr>
+    </w:p>
+    <w:p>
+      <w:pPr>
+        <w:pStyle w:val="11"/>
+        <w:jc w:val="left"/>
+        <w:rPr>
+          <w:lang w:val="en-PH"/>
+        </w:rPr>
+      </w:pPr>
+      <w:r>
+        <w:rPr>
+          <w:lang w:val="en-PH"/>
+        </w:rPr>
+        <w:lastRenderedPageBreak/>
+        <w:drawing>
+          <wp:anchor distT="0" distB="0" distL="114300" distR="114300" simplePos="0" relativeHeight="251666432" behindDoc="0" locked="0" layoutInCell="1" allowOverlap="1" wp14:anchorId="5393E291" wp14:editId="6B67C870">
+            <wp:simplePos x="0" y="0"/>
+            <wp:positionH relativeFrom="column">
+              <wp:posOffset>457200</wp:posOffset>
+            </wp:positionH>
+            <wp:positionV relativeFrom="paragraph">
+              <wp:posOffset>5005070</wp:posOffset>
+            </wp:positionV>
+            <wp:extent cx="4271010" cy="3128010"/>
+            <wp:effectExtent l="0" t="0" r="0" b="0"/>
+            <wp:wrapTopAndBottom/>
+            <wp:docPr id="4" name="Picture 4" descr="C:\Users\Marc\AppData\Local\Microsoft\Windows\INetCache\Content.Word\Feedback.png"/>
+            <wp:cNvGraphicFramePr>
+              <a:graphicFrameLocks xmlns:a="http://schemas.openxmlformats.org/drawingml/2006/main" noChangeAspect="1"/>
+            </wp:cNvGraphicFramePr>
+            <a:graphic xmlns:a="http://schemas.openxmlformats.org/drawingml/2006/main">
+              <a:graphicData uri="http://schemas.openxmlformats.org/drawingml/2006/picture">
+                <pic:pic xmlns:pic="http://schemas.openxmlformats.org/drawingml/2006/picture">
+                  <pic:nvPicPr>
+                    <pic:cNvPr id="0" name="Picture 9" descr="C:\Users\Marc\AppData\Local\Microsoft\Windows\INetCache\Content.Word\Feedback.png"/>
+                    <pic:cNvPicPr>
+                      <a:picLocks noChangeAspect="1" noChangeArrowheads="1"/>
+                    </pic:cNvPicPr>
+                  </pic:nvPicPr>
+                  <pic:blipFill>
+                    <a:blip r:embed="rId20">
+                      <a:extLst>
+                        <a:ext uri="{28A0092B-C50C-407E-A947-70E740481C1C}">
+                          <a14:useLocalDpi xmlns:a14="http://schemas.microsoft.com/office/drawing/2010/main" val="0"/>
+                        </a:ext>
+                      </a:extLst>
+                    </a:blip>
+                    <a:srcRect/>
+                    <a:stretch>
+                      <a:fillRect/>
+                    </a:stretch>
+                  </pic:blipFill>
+                  <pic:spPr bwMode="auto">
+                    <a:xfrm>
+                      <a:off x="0" y="0"/>
+                      <a:ext cx="4271010" cy="3128010"/>
+                    </a:xfrm>
+                    <a:prstGeom prst="rect">
+                      <a:avLst/>
+                    </a:prstGeom>
+                    <a:noFill/>
+                    <a:ln>
+                      <a:noFill/>
+                    </a:ln>
+                  </pic:spPr>
+                </pic:pic>
+              </a:graphicData>
+            </a:graphic>
+            <wp14:sizeRelH relativeFrom="margin">
+              <wp14:pctWidth>0</wp14:pctWidth>
+            </wp14:sizeRelH>
+            <wp14:sizeRelV relativeFrom="margin">
+              <wp14:pctHeight>0</wp14:pctHeight>
+            </wp14:sizeRelV>
+          </wp:anchor>
+        </w:drawing>
+      </w:r>
+      <w:r>
+        <w:rPr>
+          <w:lang w:val="en-PH"/>
+        </w:rPr>
+        <w:drawing>
+          <wp:anchor distT="0" distB="0" distL="114300" distR="114300" simplePos="0" relativeHeight="251667456" behindDoc="0" locked="0" layoutInCell="1" allowOverlap="1" wp14:anchorId="078162E2" wp14:editId="09BB24B0">
+            <wp:simplePos x="0" y="0"/>
+            <wp:positionH relativeFrom="column">
+              <wp:posOffset>456666</wp:posOffset>
+            </wp:positionH>
+            <wp:positionV relativeFrom="paragraph">
+              <wp:posOffset>264695</wp:posOffset>
+            </wp:positionV>
+            <wp:extent cx="3708400" cy="4619625"/>
+            <wp:effectExtent l="0" t="0" r="6350" b="9525"/>
+            <wp:wrapTopAndBottom/>
+            <wp:docPr id="3" name="Picture 3" descr="C:\Users\Marc\AppData\Local\Microsoft\Windows\INetCache\Content.Word\Touch Calibrating System.png"/>
+            <wp:cNvGraphicFramePr>
+              <a:graphicFrameLocks xmlns:a="http://schemas.openxmlformats.org/drawingml/2006/main" noChangeAspect="1"/>
+            </wp:cNvGraphicFramePr>
+            <a:graphic xmlns:a="http://schemas.openxmlformats.org/drawingml/2006/main">
+              <a:graphicData uri="http://schemas.openxmlformats.org/drawingml/2006/picture">
+                <pic:pic xmlns:pic="http://schemas.openxmlformats.org/drawingml/2006/picture">
+                  <pic:nvPicPr>
+                    <pic:cNvPr id="0" name="Picture 8" descr="C:\Users\Marc\AppData\Local\Microsoft\Windows\INetCache\Content.Word\Touch Calibrating System.png"/>
+                    <pic:cNvPicPr>
+                      <a:picLocks noChangeAspect="1" noChangeArrowheads="1"/>
+                    </pic:cNvPicPr>
+                  </pic:nvPicPr>
+                  <pic:blipFill>
+                    <a:blip r:embed="rId21">
+                      <a:extLst>
+                        <a:ext uri="{28A0092B-C50C-407E-A947-70E740481C1C}">
+                          <a14:useLocalDpi xmlns:a14="http://schemas.microsoft.com/office/drawing/2010/main" val="0"/>
+                        </a:ext>
+                      </a:extLst>
+                    </a:blip>
+                    <a:srcRect/>
+                    <a:stretch>
+                      <a:fillRect/>
+                    </a:stretch>
+                  </pic:blipFill>
+                  <pic:spPr bwMode="auto">
+                    <a:xfrm>
+                      <a:off x="0" y="0"/>
+                      <a:ext cx="3708400" cy="4619625"/>
+                    </a:xfrm>
+                    <a:prstGeom prst="rect">
+                      <a:avLst/>
+                    </a:prstGeom>
+                    <a:noFill/>
+                    <a:ln>
+                      <a:noFill/>
+                    </a:ln>
+                  </pic:spPr>
+                </pic:pic>
+              </a:graphicData>
+            </a:graphic>
+          </wp:anchor>
+        </w:drawing>
+      </w:r>
+      <w:r>
+        <w:rPr>
+          <w:lang w:val="en-PH"/>
+        </w:rPr>
+        <w:t xml:space="preserve">Activity </w:t>
+      </w:r>
+      <w:r>
+        <w:rPr>
+          <w:lang w:val="en-PH"/>
+        </w:rPr>
+        <w:t>Diagram</w:t>
+      </w:r>
+    </w:p>
+    <w:p>
+      <w:pPr>
+        <w:pStyle w:val="11"/>
+        <w:rPr>
+          <w:lang w:val="en-PH"/>
+        </w:rPr>
+      </w:pPr>
+      <w:r>
+        <w:rPr>
+          <w:lang w:val="en-PH"/>
+        </w:rPr>
+        <w:lastRenderedPageBreak/>
+        <w:t>Object Diagram</w:t>
+      </w:r>
+    </w:p>
+    <w:p>
+      <w:pPr>
+        <w:pStyle w:val="11"/>
+        <w:rPr>
+          <w:lang w:val="en-PH"/>
+        </w:rPr>
+      </w:pPr>
+      <w:r>
+        <w:rPr>
+          <w:lang w:val="en-PH"/>
+        </w:rPr>
+        <w:t>Deployment Diagram</w:t>
+      </w:r>
+    </w:p>
+    <w:p>
+      <w:pPr>
+        <w:pStyle w:val="11"/>
+        <w:rPr>
+          <w:lang w:val="en-PH"/>
+        </w:rPr>
+      </w:pPr>
+      <w:r>
+        <w:rPr>
+          <w:lang w:val="en-PH"/>
+        </w:rPr>
+        <w:t>Sequence Diagram</w:t>
+      </w:r>
+    </w:p>
+    <w:p>
+      <w:pPr>
+        <w:pStyle w:val="11"/>
+        <w:rPr>
+          <w:lang w:val="en-PH"/>
+        </w:rPr>
+      </w:pPr>
+      <w:r>
+        <w:rPr>
+          <w:lang w:val="en-PH"/>
+        </w:rPr>
+        <w:t>Communication Diagram</w:t>
+      </w:r>
+    </w:p>
+    <w:p>
+      <w:pPr>
+        <w:pStyle w:val="11"/>
+        <w:rPr>
+          <w:lang w:val="en-PH"/>
+        </w:rPr>
+      </w:pPr>
+      <w:r>
+        <w:rPr>
+          <w:lang w:val="en-PH"/>
+        </w:rPr>
+        <w:t>State Diagram</w:t>
+      </w:r>
+    </w:p>
+    <w:p>
+      <w:pPr>
+        <w:pStyle w:val="11"/>
+        <w:rPr>
+          <w:lang w:val="en-PH"/>
+        </w:rPr>
+      </w:pPr>
+      <w:r>
+        <w:rPr>
+          <w:lang w:val="en-PH"/>
+        </w:rPr>
+        <w:t>Timing Diagram</w:t>
+      </w:r>
+    </w:p>
+    <w:p>
+      <w:pPr>
+        <w:pStyle w:val="11"/>
+        <w:rPr>
+          <w:lang w:val="en-PH"/>
+        </w:rPr>
+      </w:pPr>
+      <w:r>
+        <w:rPr>
+          <w:lang w:val="en-PH"/>
+        </w:rPr>
+        <w:t>Class Diagram</w:t>
+      </w:r>
+    </w:p>
+    <w:p>
+      <w:pPr>
+        <w:pStyle w:val="11"/>
+        <w:rPr>
+          <w:lang w:val="en-PH"/>
+        </w:rPr>
+      </w:pPr>
+      <w:r>
+        <w:rPr>
+          <w:lang w:val="en-PH"/>
+        </w:rPr>
+        <w:t>Component Diagram</w:t>
+      </w:r>
+    </w:p>
+    <w:p>
+      <w:pPr>
+        <w:pStyle w:val="11"/>
+        <w:rPr>
+          <w:lang w:val="en-PH"/>
+        </w:rPr>
+      </w:pPr>
+      <w:r>
+        <w:rPr>
+          <w:lang w:val="en-PH"/>
+        </w:rPr>
+        <w:t>Package Diagram</w:t>
+      </w:r>
+    </w:p>
+    <w:p>
+      <w:pPr>
+        <w:pStyle w:val="11"/>
+        <w:rPr>
+          <w:lang w:val="en-PH"/>
+        </w:rPr>
+      </w:pPr>
+      <w:r>
+        <w:rPr>
+          <w:lang w:val="en-PH"/>
+        </w:rPr>
+        <w:t>Composite Structure</w:t>
+      </w:r>
+    </w:p>
+    <w:p>
+      <w:pPr>
+        <w:pStyle w:val="11"/>
+        <w:rPr>
+          <w:lang w:val="en-PH"/>
+        </w:rPr>
+      </w:pPr>
+      <w:r>
+        <w:rPr>
+          <w:lang w:val="en-PH"/>
+        </w:rPr>
+        <w:t>Interaction Overview</w:t>
+      </w:r>
     </w:p>
     <w:p>
       <w:pPr>
@@ -6280,32 +6728,32 @@
           <w:numId w:val="7"/>
         </w:numPr>
       </w:pPr>
-      <w:bookmarkStart w:id="131" w:name="_Toc476753186"/>
-      <w:bookmarkStart w:id="132" w:name="_Toc476986917"/>
-      <w:bookmarkStart w:id="133" w:name="_Toc479024702"/>
-      <w:bookmarkStart w:id="134" w:name="_Toc479197383"/>
-      <w:bookmarkStart w:id="135" w:name="_Toc479371768"/>
-      <w:bookmarkStart w:id="136" w:name="_Toc489875030"/>
+      <w:bookmarkStart w:id="132" w:name="_Toc476753186"/>
+      <w:bookmarkStart w:id="133" w:name="_Toc476986917"/>
+      <w:bookmarkStart w:id="134" w:name="_Toc479024702"/>
+      <w:bookmarkStart w:id="135" w:name="_Toc479197383"/>
+      <w:bookmarkStart w:id="136" w:name="_Toc479371768"/>
+      <w:bookmarkStart w:id="137" w:name="_Toc489875030"/>
       <w:r>
         <w:lastRenderedPageBreak/>
         <w:t>A</w:t>
       </w:r>
-      <w:bookmarkEnd w:id="131"/>
+      <w:bookmarkEnd w:id="132"/>
       <w:r>
         <w:t>ppendi</w:t>
       </w:r>
-      <w:bookmarkEnd w:id="132"/>
       <w:bookmarkEnd w:id="133"/>
       <w:bookmarkEnd w:id="134"/>
       <w:bookmarkEnd w:id="135"/>
+      <w:bookmarkEnd w:id="136"/>
       <w:r>
         <w:t>ces</w:t>
       </w:r>
-      <w:bookmarkStart w:id="137" w:name="_Toc479372693"/>
-      <w:bookmarkStart w:id="138" w:name="_Toc479373791"/>
-      <w:bookmarkEnd w:id="136"/>
+      <w:bookmarkStart w:id="138" w:name="_Toc479372693"/>
+      <w:bookmarkStart w:id="139" w:name="_Toc479373791"/>
       <w:bookmarkEnd w:id="137"/>
       <w:bookmarkEnd w:id="138"/>
+      <w:bookmarkEnd w:id="139"/>
     </w:p>
     <w:p>
       <w:pPr>
@@ -6325,18 +6773,18 @@
           <w:lang w:val="en-PH"/>
         </w:rPr>
       </w:pPr>
-      <w:bookmarkStart w:id="139" w:name="_Toc479376307"/>
-      <w:bookmarkStart w:id="140" w:name="_Toc479376346"/>
-      <w:bookmarkStart w:id="141" w:name="_Toc479376404"/>
-      <w:bookmarkStart w:id="142" w:name="_Toc479445049"/>
-      <w:bookmarkStart w:id="143" w:name="_Toc489875031"/>
-      <w:bookmarkEnd w:id="139"/>
+      <w:bookmarkStart w:id="140" w:name="_Toc479376307"/>
+      <w:bookmarkStart w:id="141" w:name="_Toc479376346"/>
+      <w:bookmarkStart w:id="142" w:name="_Toc479376404"/>
+      <w:bookmarkStart w:id="143" w:name="_Toc479445049"/>
+      <w:bookmarkStart w:id="144" w:name="_Toc489875031"/>
       <w:bookmarkEnd w:id="140"/>
       <w:bookmarkEnd w:id="141"/>
       <w:bookmarkEnd w:id="142"/>
       <w:bookmarkEnd w:id="143"/>
-    </w:p>
-    <w:bookmarkStart w:id="144" w:name="_Toc489875032" w:displacedByCustomXml="next"/>
+      <w:bookmarkEnd w:id="144"/>
+    </w:p>
+    <w:bookmarkStart w:id="145" w:name="_Toc489875032" w:displacedByCustomXml="next"/>
     <w:sdt>
       <w:sdtPr>
         <w:rPr>
@@ -6366,14 +6814,13 @@
           <w:r>
             <w:t>Bibliography</w:t>
           </w:r>
-          <w:bookmarkEnd w:id="144"/>
+          <w:bookmarkEnd w:id="145"/>
         </w:p>
         <w:sdt>
           <w:sdtPr>
             <w:id w:val="111145805"/>
             <w:bibliography/>
           </w:sdtPr>
-          <w:sdtEndPr/>
           <w:sdtContent>
             <w:p>
               <w:pPr>
@@ -6771,6 +7218,7 @@
                 <w:rPr>
                   <w:noProof/>
                 </w:rPr>
+                <w:lastRenderedPageBreak/>
                 <w:t xml:space="preserve">Versace, C. (2013, August 21). </w:t>
               </w:r>
               <w:r>
@@ -6801,7 +7249,6 @@
                 <w:rPr>
                   <w:noProof/>
                 </w:rPr>
-                <w:lastRenderedPageBreak/>
                 <w:t>Wolosker, N., Yazbek, G., Milanez de Campos, J. R., Munia, M. A., Kauffman, P., Jatene, F. B., &amp; Puech-Leao, P. (2010). Quality of life before surgery is a predictive factor for satisfaction among patients undergoing sympathectomy to treat hyperhidrosis. Sao Paulo, Brazil: Society of Vascular Surgery.</w:t>
               </w:r>
             </w:p>
@@ -6824,949 +7271,106 @@
         <w:spacing w:after="200" w:line="276" w:lineRule="auto"/>
         <w:ind w:left="0"/>
         <w:jc w:val="left"/>
-        <w:rPr>
-          <w:rFonts w:eastAsia="Times New Roman" w:cs="Times New Roman"/>
-          <w:b/>
-          <w:noProof/>
-          <w:sz w:val="24"/>
-          <w:szCs w:val="26"/>
-          <w:lang w:eastAsia="en-PH"/>
-        </w:rPr>
-      </w:pPr>
-      <w:r>
-        <w:br w:type="page"/>
-      </w:r>
-    </w:p>
-    <w:p>
-      <w:pPr>
-        <w:pStyle w:val="11"/>
-        <w:ind w:left="0" w:firstLine="0"/>
-      </w:pPr>
-      <w:bookmarkStart w:id="145" w:name="_Toc489875033"/>
-      <w:r>
-        <w:lastRenderedPageBreak/>
-        <w:t>Evaluation Tool or Test Document</w:t>
-      </w:r>
-      <w:bookmarkEnd w:id="145"/>
-    </w:p>
-    <w:p>
-      <w:pPr>
-        <w:pStyle w:val="111"/>
-        <w:rPr>
-          <w:lang w:eastAsia="en-PH"/>
-        </w:rPr>
-        <w:sectPr>
-          <w:footerReference w:type="default" r:id="rId17"/>
-          <w:pgSz w:w="12240" w:h="15840"/>
-          <w:pgMar w:top="1260" w:right="1440" w:bottom="1440" w:left="1440" w:header="720" w:footer="720" w:gutter="0"/>
-          <w:pgNumType w:start="1"/>
-          <w:cols w:space="720"/>
-          <w:docGrid w:linePitch="360"/>
-        </w:sectPr>
-      </w:pPr>
-      <w:bookmarkStart w:id="146" w:name="_Toc489875034"/>
-      <w:r>
-        <w:rPr>
-          <w:lang w:eastAsia="en-PH"/>
-        </w:rPr>
-        <w:t>Hyperhidrosis Scale</w:t>
-      </w:r>
+      </w:pPr>
+    </w:p>
+    <w:p/>
+    <w:p>
+      <w:bookmarkStart w:id="146" w:name="_GoBack"/>
       <w:bookmarkEnd w:id="146"/>
     </w:p>
-    <w:p>
-      <w:pPr>
-        <w:ind w:left="0"/>
-      </w:pPr>
-      <w:r>
-        <w:rPr>
-          <w:sz w:val="20"/>
-          <w:szCs w:val="20"/>
-        </w:rPr>
-        <w:t xml:space="preserve">We are students from Asia Pacific College from the class of CN151/DF151/SS152 taking up Bachelor of Science in Computer Science and we are conducting a survey in order to support our research entitled “The Effect of Palmar Hyperhidrosis on Smartphone Usage in Metro Manila”. </w:t>
-      </w:r>
-    </w:p>
-    <w:p>
-      <w:pPr>
-        <w:spacing w:line="240" w:lineRule="auto"/>
-        <w:ind w:left="0"/>
-        <w:jc w:val="left"/>
-        <w:rPr>
-          <w:sz w:val="20"/>
-          <w:szCs w:val="20"/>
-        </w:rPr>
-      </w:pPr>
-      <w:r>
-        <w:rPr>
-          <w:sz w:val="20"/>
-          <w:szCs w:val="20"/>
-        </w:rPr>
-        <w:t>Hyperhidrosis scale</w:t>
-      </w:r>
-    </w:p>
-    <w:p>
-      <w:pPr>
-        <w:spacing w:line="240" w:lineRule="auto"/>
-        <w:ind w:left="0"/>
-        <w:jc w:val="left"/>
-        <w:rPr>
-          <w:sz w:val="20"/>
-          <w:szCs w:val="20"/>
-        </w:rPr>
-      </w:pPr>
-      <w:r>
-        <w:rPr>
-          <w:sz w:val="20"/>
-          <w:szCs w:val="20"/>
-        </w:rPr>
-        <w:t>Questions about distress caused by sweating of the hands.</w:t>
-      </w:r>
-    </w:p>
-    <w:p>
-      <w:pPr>
-        <w:spacing w:line="240" w:lineRule="auto"/>
-        <w:ind w:left="0"/>
-        <w:jc w:val="left"/>
-        <w:rPr>
-          <w:sz w:val="20"/>
-          <w:szCs w:val="20"/>
-        </w:rPr>
-      </w:pPr>
-      <w:r>
-        <w:rPr>
-          <w:sz w:val="20"/>
-          <w:szCs w:val="20"/>
-        </w:rPr>
-        <w:t>How much distress do you experience when you:</w:t>
-      </w:r>
-    </w:p>
-    <w:p>
-      <w:pPr>
-        <w:spacing w:line="240" w:lineRule="auto"/>
-        <w:ind w:left="0"/>
-        <w:jc w:val="left"/>
-        <w:rPr>
-          <w:sz w:val="20"/>
-          <w:szCs w:val="20"/>
-        </w:rPr>
-      </w:pPr>
-      <w:r>
-        <w:rPr>
-          <w:sz w:val="20"/>
-          <w:szCs w:val="20"/>
-        </w:rPr>
-        <w:t>1. Shake hands with others?</w:t>
-      </w:r>
-    </w:p>
-    <w:p>
-      <w:pPr>
-        <w:spacing w:line="240" w:lineRule="auto"/>
-        <w:ind w:left="0"/>
-        <w:jc w:val="left"/>
-        <w:rPr>
-          <w:sz w:val="20"/>
-          <w:szCs w:val="20"/>
-        </w:rPr>
-      </w:pPr>
-      <w:r>
-        <w:rPr>
-          <w:sz w:val="20"/>
-          <w:szCs w:val="20"/>
-        </w:rPr>
-        <w:t>(None) 0 1 2 3 4 5 6 7 8 9 10 (worst)</w:t>
-      </w:r>
-    </w:p>
-    <w:p>
-      <w:pPr>
-        <w:spacing w:line="240" w:lineRule="auto"/>
-        <w:ind w:left="0"/>
-        <w:jc w:val="left"/>
-        <w:rPr>
-          <w:sz w:val="20"/>
-        </w:rPr>
-      </w:pPr>
-    </w:p>
-    <w:p>
-      <w:pPr>
-        <w:spacing w:line="240" w:lineRule="auto"/>
-        <w:ind w:left="0"/>
-        <w:jc w:val="left"/>
-        <w:rPr>
-          <w:sz w:val="20"/>
-          <w:szCs w:val="20"/>
-        </w:rPr>
-      </w:pPr>
-      <w:r>
-        <w:rPr>
-          <w:sz w:val="20"/>
-          <w:szCs w:val="20"/>
-        </w:rPr>
-        <w:t>2. Hold hands with a boyfriend/girlfriend/spouse?</w:t>
-      </w:r>
-    </w:p>
-    <w:p>
-      <w:pPr>
-        <w:spacing w:line="240" w:lineRule="auto"/>
-        <w:ind w:left="0"/>
-        <w:jc w:val="left"/>
-        <w:rPr>
-          <w:sz w:val="20"/>
-          <w:szCs w:val="20"/>
-        </w:rPr>
-      </w:pPr>
-      <w:r>
-        <w:rPr>
-          <w:sz w:val="20"/>
-          <w:szCs w:val="20"/>
-        </w:rPr>
-        <w:t>(None) 0 1 2 3 4 5 6 7 8 9 10 (worst)</w:t>
-      </w:r>
-    </w:p>
-    <w:p>
-      <w:pPr>
-        <w:spacing w:line="240" w:lineRule="auto"/>
-        <w:ind w:left="0"/>
-        <w:jc w:val="left"/>
-        <w:rPr>
-          <w:sz w:val="20"/>
-        </w:rPr>
-      </w:pPr>
-    </w:p>
-    <w:p>
-      <w:pPr>
-        <w:spacing w:line="240" w:lineRule="auto"/>
-        <w:ind w:left="0"/>
-        <w:jc w:val="left"/>
-        <w:rPr>
-          <w:sz w:val="20"/>
-          <w:szCs w:val="20"/>
-        </w:rPr>
-      </w:pPr>
-      <w:r>
-        <w:rPr>
-          <w:sz w:val="20"/>
-          <w:szCs w:val="20"/>
-        </w:rPr>
-        <w:t>3. Writing (by hand) on paper to complete examinations,</w:t>
-      </w:r>
-    </w:p>
-    <w:p>
-      <w:pPr>
-        <w:spacing w:line="240" w:lineRule="auto"/>
-        <w:ind w:left="0"/>
-        <w:jc w:val="left"/>
-        <w:rPr>
-          <w:sz w:val="20"/>
-          <w:szCs w:val="20"/>
-        </w:rPr>
-      </w:pPr>
-      <w:r>
-        <w:rPr>
-          <w:sz w:val="20"/>
-          <w:szCs w:val="20"/>
-        </w:rPr>
-        <w:t>applications or other important documents?</w:t>
-      </w:r>
-    </w:p>
-    <w:p>
-      <w:pPr>
-        <w:spacing w:line="240" w:lineRule="auto"/>
-        <w:ind w:left="0"/>
-        <w:jc w:val="left"/>
-        <w:rPr>
-          <w:sz w:val="20"/>
-          <w:szCs w:val="20"/>
-        </w:rPr>
-      </w:pPr>
-      <w:r>
-        <w:rPr>
-          <w:sz w:val="20"/>
-          <w:szCs w:val="20"/>
-        </w:rPr>
-        <w:t>(None) 0 12 3 4 5 6 7 8 9 10 (worst)</w:t>
-      </w:r>
-    </w:p>
-    <w:p>
-      <w:pPr>
-        <w:spacing w:line="240" w:lineRule="auto"/>
-        <w:ind w:left="0"/>
-        <w:jc w:val="left"/>
-        <w:rPr>
-          <w:sz w:val="20"/>
-        </w:rPr>
-      </w:pPr>
-    </w:p>
-    <w:p>
-      <w:pPr>
-        <w:spacing w:line="240" w:lineRule="auto"/>
-        <w:ind w:left="0"/>
-        <w:jc w:val="left"/>
-        <w:rPr>
-          <w:sz w:val="20"/>
-          <w:szCs w:val="20"/>
-        </w:rPr>
-      </w:pPr>
-      <w:r>
-        <w:rPr>
-          <w:sz w:val="20"/>
-          <w:szCs w:val="20"/>
-        </w:rPr>
-        <w:t>4. Grasp heavy objects and/or tools?</w:t>
-      </w:r>
-    </w:p>
-    <w:p>
-      <w:pPr>
-        <w:spacing w:line="240" w:lineRule="auto"/>
-        <w:ind w:left="0"/>
-        <w:jc w:val="left"/>
-        <w:rPr>
-          <w:sz w:val="20"/>
-          <w:szCs w:val="20"/>
-        </w:rPr>
-      </w:pPr>
-      <w:r>
-        <w:rPr>
-          <w:sz w:val="20"/>
-          <w:szCs w:val="20"/>
-        </w:rPr>
-        <w:t>(None) 0 1 2 3 4 5 6 7 8 9 10 (worst)</w:t>
-      </w:r>
-    </w:p>
-    <w:p>
-      <w:pPr>
-        <w:spacing w:line="240" w:lineRule="auto"/>
-        <w:ind w:left="0"/>
-        <w:jc w:val="left"/>
-        <w:rPr>
-          <w:sz w:val="20"/>
-        </w:rPr>
-      </w:pPr>
-    </w:p>
-    <w:p>
-      <w:pPr>
-        <w:spacing w:line="240" w:lineRule="auto"/>
-        <w:ind w:left="0"/>
-        <w:jc w:val="left"/>
-        <w:rPr>
-          <w:sz w:val="20"/>
-          <w:szCs w:val="20"/>
-        </w:rPr>
-      </w:pPr>
-      <w:r>
-        <w:rPr>
-          <w:sz w:val="20"/>
-          <w:szCs w:val="20"/>
-        </w:rPr>
-        <w:t>5. Attempt to initiate intimate contact?</w:t>
-      </w:r>
-    </w:p>
-    <w:p>
-      <w:pPr>
-        <w:spacing w:line="240" w:lineRule="auto"/>
-        <w:ind w:left="0"/>
-        <w:jc w:val="left"/>
-        <w:rPr>
-          <w:sz w:val="20"/>
-          <w:szCs w:val="20"/>
-        </w:rPr>
-      </w:pPr>
-      <w:r>
-        <w:rPr>
-          <w:sz w:val="20"/>
-          <w:szCs w:val="20"/>
-        </w:rPr>
-        <w:t>(None) 0 1 2 3 4 5 6 7 8 9 10 (worst)</w:t>
-      </w:r>
-    </w:p>
-    <w:p>
-      <w:pPr>
-        <w:spacing w:line="240" w:lineRule="auto"/>
-        <w:ind w:left="0"/>
-        <w:jc w:val="left"/>
-        <w:rPr>
-          <w:sz w:val="20"/>
-        </w:rPr>
-      </w:pPr>
-    </w:p>
-    <w:p>
-      <w:pPr>
-        <w:spacing w:line="240" w:lineRule="auto"/>
-        <w:ind w:left="0"/>
-        <w:jc w:val="left"/>
-        <w:rPr>
-          <w:sz w:val="20"/>
-          <w:szCs w:val="20"/>
-        </w:rPr>
-      </w:pPr>
-      <w:r>
-        <w:rPr>
-          <w:sz w:val="20"/>
-          <w:szCs w:val="20"/>
-        </w:rPr>
-        <w:t>6. Turn knobs or faucets?</w:t>
-      </w:r>
-    </w:p>
-    <w:p>
-      <w:pPr>
-        <w:spacing w:line="240" w:lineRule="auto"/>
-        <w:ind w:left="0"/>
-        <w:jc w:val="left"/>
-        <w:rPr>
-          <w:sz w:val="20"/>
-          <w:szCs w:val="20"/>
-        </w:rPr>
-      </w:pPr>
-      <w:r>
-        <w:rPr>
-          <w:sz w:val="20"/>
-          <w:szCs w:val="20"/>
-        </w:rPr>
-        <w:t>(None) 0 1 2 3 4 5 6 7 8 9 10 (worst)</w:t>
-      </w:r>
-    </w:p>
-    <w:p>
-      <w:pPr>
-        <w:spacing w:line="240" w:lineRule="auto"/>
-        <w:ind w:left="0"/>
-        <w:jc w:val="left"/>
-        <w:rPr>
-          <w:sz w:val="20"/>
-        </w:rPr>
-      </w:pPr>
-    </w:p>
-    <w:p>
-      <w:pPr>
-        <w:spacing w:line="240" w:lineRule="auto"/>
-        <w:ind w:left="0"/>
-        <w:jc w:val="left"/>
-        <w:rPr>
-          <w:sz w:val="20"/>
-          <w:szCs w:val="20"/>
-        </w:rPr>
-      </w:pPr>
-      <w:r>
-        <w:rPr>
-          <w:sz w:val="20"/>
-          <w:szCs w:val="20"/>
-        </w:rPr>
-        <w:t>7. Drive a car?</w:t>
-      </w:r>
-    </w:p>
-    <w:p>
-      <w:pPr>
-        <w:spacing w:line="240" w:lineRule="auto"/>
-        <w:ind w:left="0"/>
-        <w:jc w:val="left"/>
-        <w:rPr>
-          <w:sz w:val="20"/>
-          <w:szCs w:val="20"/>
-        </w:rPr>
-      </w:pPr>
-      <w:r>
-        <w:rPr>
-          <w:sz w:val="20"/>
-          <w:szCs w:val="20"/>
-        </w:rPr>
-        <w:t>(None) 0 1 2 3 4 5 6 7 8 9 10 (worst)</w:t>
-      </w:r>
-    </w:p>
-    <w:p>
-      <w:pPr>
-        <w:spacing w:line="240" w:lineRule="auto"/>
-        <w:ind w:left="0"/>
-        <w:jc w:val="left"/>
-        <w:rPr>
-          <w:sz w:val="20"/>
-        </w:rPr>
-      </w:pPr>
-    </w:p>
-    <w:p>
-      <w:pPr>
-        <w:spacing w:line="240" w:lineRule="auto"/>
-        <w:ind w:left="0"/>
-        <w:jc w:val="left"/>
-        <w:rPr>
-          <w:sz w:val="20"/>
-          <w:szCs w:val="20"/>
-        </w:rPr>
-      </w:pPr>
-      <w:r>
-        <w:rPr>
-          <w:sz w:val="20"/>
-          <w:szCs w:val="20"/>
-        </w:rPr>
-        <w:t>8. Eat with forks, knives, or spoons?</w:t>
-      </w:r>
-    </w:p>
-    <w:p>
-      <w:pPr>
-        <w:spacing w:line="240" w:lineRule="auto"/>
-        <w:ind w:left="0"/>
-        <w:jc w:val="left"/>
-        <w:rPr>
-          <w:sz w:val="20"/>
-          <w:szCs w:val="20"/>
-        </w:rPr>
-      </w:pPr>
-      <w:r>
-        <w:rPr>
-          <w:sz w:val="20"/>
-          <w:szCs w:val="20"/>
-        </w:rPr>
-        <w:t>(None) 0 1 2 3 4 5 6 7 8 9 10 (worst)</w:t>
-      </w:r>
-    </w:p>
-    <w:p>
-      <w:pPr>
-        <w:spacing w:line="240" w:lineRule="auto"/>
-        <w:ind w:left="0"/>
-        <w:jc w:val="left"/>
-        <w:rPr>
-          <w:sz w:val="20"/>
-        </w:rPr>
-      </w:pPr>
-    </w:p>
-    <w:p>
-      <w:pPr>
-        <w:spacing w:line="240" w:lineRule="auto"/>
-        <w:ind w:left="0"/>
-        <w:jc w:val="left"/>
-        <w:rPr>
-          <w:sz w:val="20"/>
-          <w:szCs w:val="20"/>
-        </w:rPr>
-      </w:pPr>
-      <w:r>
-        <w:rPr>
-          <w:sz w:val="20"/>
-          <w:szCs w:val="20"/>
-        </w:rPr>
-        <w:t>9. Wear fabric, leather or rubber gloves?</w:t>
-      </w:r>
-    </w:p>
-    <w:p>
-      <w:pPr>
-        <w:spacing w:line="240" w:lineRule="auto"/>
-        <w:ind w:left="0"/>
-        <w:jc w:val="left"/>
-        <w:rPr>
-          <w:sz w:val="20"/>
-          <w:szCs w:val="20"/>
-        </w:rPr>
-      </w:pPr>
-      <w:r>
-        <w:rPr>
-          <w:sz w:val="20"/>
-          <w:szCs w:val="20"/>
-        </w:rPr>
-        <w:t>(None) 0 12 3 4 5 6 7 8 9 10 (worst)</w:t>
-      </w:r>
-    </w:p>
-    <w:p>
-      <w:pPr>
-        <w:spacing w:line="240" w:lineRule="auto"/>
-        <w:ind w:left="0"/>
-        <w:jc w:val="left"/>
-        <w:rPr>
-          <w:sz w:val="20"/>
-        </w:rPr>
-      </w:pPr>
-    </w:p>
-    <w:p>
-      <w:pPr>
-        <w:spacing w:line="240" w:lineRule="auto"/>
-        <w:ind w:left="0"/>
-        <w:jc w:val="left"/>
-        <w:rPr>
-          <w:sz w:val="20"/>
-          <w:szCs w:val="20"/>
-        </w:rPr>
-      </w:pPr>
-      <w:r>
-        <w:rPr>
-          <w:sz w:val="20"/>
-          <w:szCs w:val="20"/>
-        </w:rPr>
-        <w:t>Questions related to sweating of your feet</w:t>
-      </w:r>
-    </w:p>
-    <w:p>
-      <w:pPr>
-        <w:spacing w:line="240" w:lineRule="auto"/>
-        <w:ind w:left="0"/>
-        <w:jc w:val="left"/>
-        <w:rPr>
-          <w:sz w:val="20"/>
-          <w:szCs w:val="20"/>
-        </w:rPr>
-      </w:pPr>
-      <w:r>
-        <w:rPr>
-          <w:sz w:val="20"/>
-          <w:szCs w:val="20"/>
-        </w:rPr>
-        <w:t>10. Put on socks or stockings?</w:t>
-      </w:r>
-    </w:p>
-    <w:p>
-      <w:pPr>
-        <w:spacing w:line="240" w:lineRule="auto"/>
-        <w:ind w:left="0"/>
-        <w:jc w:val="left"/>
-        <w:rPr>
-          <w:sz w:val="20"/>
-          <w:szCs w:val="20"/>
-        </w:rPr>
-      </w:pPr>
-      <w:r>
-        <w:rPr>
-          <w:sz w:val="20"/>
-          <w:szCs w:val="20"/>
-        </w:rPr>
-        <w:t>(None) 0 1 2 3 4 5 6 7 8 9 10 (worst)</w:t>
-      </w:r>
-    </w:p>
-    <w:p>
-      <w:pPr>
-        <w:spacing w:line="240" w:lineRule="auto"/>
-        <w:ind w:left="0"/>
-        <w:jc w:val="left"/>
-        <w:rPr>
-          <w:sz w:val="20"/>
-        </w:rPr>
-      </w:pPr>
-    </w:p>
-    <w:p>
-      <w:pPr>
-        <w:spacing w:line="240" w:lineRule="auto"/>
-        <w:ind w:left="0"/>
-        <w:jc w:val="left"/>
-        <w:rPr>
-          <w:sz w:val="20"/>
-          <w:szCs w:val="20"/>
-        </w:rPr>
-      </w:pPr>
-      <w:r>
-        <w:rPr>
-          <w:sz w:val="20"/>
-          <w:szCs w:val="20"/>
-        </w:rPr>
-        <w:t>11. Walk barefoot?</w:t>
-      </w:r>
-    </w:p>
-    <w:p>
-      <w:pPr>
-        <w:spacing w:line="240" w:lineRule="auto"/>
-        <w:ind w:left="0"/>
-        <w:jc w:val="left"/>
-        <w:rPr>
-          <w:sz w:val="20"/>
-          <w:szCs w:val="20"/>
-        </w:rPr>
-      </w:pPr>
-      <w:r>
-        <w:rPr>
-          <w:sz w:val="20"/>
-          <w:szCs w:val="20"/>
-        </w:rPr>
-        <w:t>(None) 0 1 2 3 4 5 6 7 8 9 10 (worst)</w:t>
-      </w:r>
-    </w:p>
-    <w:p>
-      <w:pPr>
-        <w:spacing w:line="240" w:lineRule="auto"/>
-        <w:ind w:left="0"/>
-        <w:jc w:val="left"/>
-        <w:rPr>
-          <w:sz w:val="20"/>
-        </w:rPr>
-      </w:pPr>
-    </w:p>
-    <w:p>
-      <w:pPr>
-        <w:spacing w:line="240" w:lineRule="auto"/>
-        <w:ind w:left="0"/>
-        <w:jc w:val="left"/>
-        <w:rPr>
-          <w:sz w:val="20"/>
-          <w:szCs w:val="20"/>
-        </w:rPr>
-      </w:pPr>
-      <w:r>
-        <w:rPr>
-          <w:sz w:val="20"/>
-          <w:szCs w:val="20"/>
-        </w:rPr>
-        <w:t>12. Wear sandals?</w:t>
-      </w:r>
-    </w:p>
-    <w:p>
-      <w:pPr>
-        <w:spacing w:line="240" w:lineRule="auto"/>
-        <w:ind w:left="0"/>
-        <w:jc w:val="left"/>
-        <w:rPr>
-          <w:sz w:val="20"/>
-          <w:szCs w:val="20"/>
-        </w:rPr>
-      </w:pPr>
-      <w:r>
-        <w:rPr>
-          <w:sz w:val="20"/>
-          <w:szCs w:val="20"/>
-        </w:rPr>
-        <w:t>(None) 0 1 2 3 4 5 6 7 8 9 10 (worst)</w:t>
-      </w:r>
-    </w:p>
-    <w:p>
-      <w:pPr>
-        <w:spacing w:line="240" w:lineRule="auto"/>
-        <w:ind w:left="0"/>
-        <w:jc w:val="left"/>
-        <w:rPr>
-          <w:sz w:val="20"/>
-        </w:rPr>
-      </w:pPr>
-    </w:p>
-    <w:p>
-      <w:pPr>
-        <w:spacing w:line="240" w:lineRule="auto"/>
-        <w:ind w:left="0"/>
-        <w:jc w:val="left"/>
-        <w:rPr>
-          <w:sz w:val="20"/>
-          <w:szCs w:val="20"/>
-        </w:rPr>
-      </w:pPr>
-      <w:r>
-        <w:rPr>
-          <w:sz w:val="20"/>
-          <w:szCs w:val="20"/>
-        </w:rPr>
-        <w:t>13. Wear high-heel shoes?</w:t>
-      </w:r>
-    </w:p>
-    <w:p>
-      <w:pPr>
-        <w:spacing w:line="240" w:lineRule="auto"/>
-        <w:ind w:left="0"/>
-        <w:jc w:val="left"/>
-        <w:rPr>
-          <w:sz w:val="20"/>
-          <w:szCs w:val="20"/>
-        </w:rPr>
-      </w:pPr>
-      <w:r>
-        <w:rPr>
-          <w:sz w:val="20"/>
-          <w:szCs w:val="20"/>
-        </w:rPr>
-        <w:t>(None) 0 1 2 3 4 5 6 7 8 9 10 (worst)</w:t>
-      </w:r>
-    </w:p>
-    <w:p>
-      <w:pPr>
-        <w:spacing w:line="240" w:lineRule="auto"/>
-        <w:ind w:left="0"/>
-        <w:jc w:val="left"/>
-        <w:rPr>
-          <w:sz w:val="20"/>
-        </w:rPr>
-      </w:pPr>
-    </w:p>
-    <w:p>
-      <w:pPr>
-        <w:spacing w:line="240" w:lineRule="auto"/>
-        <w:ind w:left="0"/>
-        <w:jc w:val="left"/>
-        <w:rPr>
-          <w:sz w:val="20"/>
-          <w:szCs w:val="20"/>
-        </w:rPr>
-      </w:pPr>
-      <w:r>
-        <w:rPr>
-          <w:sz w:val="20"/>
-          <w:szCs w:val="20"/>
-        </w:rPr>
-        <w:t>Questions related to sweating from areas of the body other than the hands and feet</w:t>
-      </w:r>
-    </w:p>
-    <w:p>
-      <w:pPr>
-        <w:spacing w:line="240" w:lineRule="auto"/>
-        <w:ind w:left="0"/>
-        <w:jc w:val="left"/>
-        <w:rPr>
-          <w:sz w:val="20"/>
-          <w:szCs w:val="20"/>
-        </w:rPr>
-      </w:pPr>
-      <w:r>
-        <w:rPr>
-          <w:sz w:val="20"/>
-          <w:szCs w:val="20"/>
-        </w:rPr>
-        <w:t>14. Sweat from your axilla (underarms)?</w:t>
-      </w:r>
-    </w:p>
-    <w:p>
-      <w:pPr>
-        <w:spacing w:line="240" w:lineRule="auto"/>
-        <w:ind w:left="0"/>
-        <w:jc w:val="left"/>
-        <w:rPr>
-          <w:sz w:val="20"/>
-          <w:szCs w:val="20"/>
-        </w:rPr>
-      </w:pPr>
-      <w:r>
-        <w:rPr>
-          <w:sz w:val="20"/>
-          <w:szCs w:val="20"/>
-        </w:rPr>
-        <w:t>(None) 0 1 2 3 4 5 6 7 8 9 10 (worst)</w:t>
-      </w:r>
-    </w:p>
-    <w:p>
-      <w:pPr>
-        <w:spacing w:line="240" w:lineRule="auto"/>
-        <w:ind w:left="0"/>
-        <w:jc w:val="left"/>
-        <w:rPr>
-          <w:sz w:val="20"/>
-        </w:rPr>
-      </w:pPr>
-    </w:p>
-    <w:p>
-      <w:pPr>
-        <w:spacing w:line="240" w:lineRule="auto"/>
-        <w:ind w:left="0"/>
-        <w:jc w:val="left"/>
-        <w:rPr>
-          <w:sz w:val="20"/>
-          <w:szCs w:val="20"/>
-        </w:rPr>
-      </w:pPr>
-      <w:r>
-        <w:rPr>
-          <w:sz w:val="20"/>
-          <w:szCs w:val="20"/>
-        </w:rPr>
-        <w:t>15. Sweat from other parts of the body other than hands</w:t>
-      </w:r>
-    </w:p>
-    <w:p>
-      <w:pPr>
-        <w:spacing w:line="240" w:lineRule="auto"/>
-        <w:ind w:left="0"/>
-        <w:jc w:val="left"/>
-        <w:rPr>
-          <w:sz w:val="20"/>
-          <w:szCs w:val="20"/>
-        </w:rPr>
-      </w:pPr>
-      <w:r>
-        <w:rPr>
-          <w:sz w:val="20"/>
-          <w:szCs w:val="20"/>
-        </w:rPr>
-        <w:t>and axilla?</w:t>
-      </w:r>
-    </w:p>
-    <w:p>
-      <w:pPr>
-        <w:spacing w:line="240" w:lineRule="auto"/>
-        <w:ind w:left="0"/>
-        <w:jc w:val="left"/>
-        <w:rPr>
-          <w:sz w:val="20"/>
-          <w:szCs w:val="20"/>
-        </w:rPr>
-      </w:pPr>
-      <w:r>
-        <w:rPr>
-          <w:sz w:val="20"/>
-          <w:szCs w:val="20"/>
-        </w:rPr>
-        <w:t>(None) 0 1 2 3 4 5 6 7 8 9 10 (worst)</w:t>
-      </w:r>
-    </w:p>
-    <w:p>
-      <w:pPr>
-        <w:spacing w:line="240" w:lineRule="auto"/>
-        <w:ind w:left="0"/>
-        <w:jc w:val="left"/>
-        <w:rPr>
-          <w:sz w:val="20"/>
-          <w:szCs w:val="20"/>
-        </w:rPr>
-      </w:pPr>
-      <w:r>
-        <w:rPr>
-          <w:sz w:val="20"/>
-          <w:szCs w:val="20"/>
-        </w:rPr>
-        <w:lastRenderedPageBreak/>
-        <w:t>If yes, where (please describe)</w:t>
-      </w:r>
-    </w:p>
-    <w:p>
-      <w:pPr>
-        <w:spacing w:line="240" w:lineRule="auto"/>
-        <w:ind w:left="0"/>
-        <w:jc w:val="left"/>
-        <w:rPr>
-          <w:sz w:val="20"/>
-          <w:szCs w:val="20"/>
-        </w:rPr>
-      </w:pPr>
-      <w:r>
-        <w:rPr>
-          <w:sz w:val="20"/>
-          <w:szCs w:val="20"/>
-        </w:rPr>
-        <w:t>______________________</w:t>
-      </w:r>
-    </w:p>
-    <w:p>
-      <w:pPr>
-        <w:spacing w:line="240" w:lineRule="auto"/>
-        <w:ind w:left="0"/>
-        <w:jc w:val="left"/>
-        <w:rPr>
-          <w:b/>
-          <w:bCs/>
-        </w:rPr>
-        <w:sectPr>
-          <w:type w:val="continuous"/>
-          <w:pgSz w:w="12240" w:h="15840"/>
-          <w:pgMar w:top="1440" w:right="1440" w:bottom="1440" w:left="1440" w:header="720" w:footer="720" w:gutter="0"/>
-          <w:cols w:num="2" w:space="720"/>
-          <w:titlePg/>
-          <w:docGrid w:linePitch="360"/>
-        </w:sectPr>
-      </w:pPr>
-      <w:r>
-        <w:rPr>
-          <w:sz w:val="20"/>
-          <w:szCs w:val="20"/>
-        </w:rPr>
-        <w:t>©Hyperhidrosis scale, 1998. Keller, Sekons, Scher, Bookbinder, Portenoy (HYPERQUE)</w:t>
-      </w:r>
-    </w:p>
-    <w:p/>
-    <w:p/>
     <w:sectPr>
-      <w:headerReference w:type="default" r:id="rId18"/>
-      <w:type w:val="continuous"/>
+      <w:headerReference w:type="default" r:id="rId22"/>
       <w:pgSz w:w="12240" w:h="15840"/>
-      <w:pgMar w:top="1440" w:right="1440" w:bottom="1440" w:left="1440" w:header="720" w:footer="720" w:gutter="0"/>
+      <w:pgMar w:top="1260" w:right="1440" w:bottom="1440" w:left="1440" w:header="720" w:footer="720" w:gutter="0"/>
+      <w:pgNumType w:start="1"/>
       <w:cols w:space="720"/>
-      <w:titlePg/>
       <w:docGrid w:linePitch="360"/>
     </w:sectPr>
   </w:body>
 </w:document>
+</file>
+
+<file path=word/comments.xml><?xml version="1.0" encoding="utf-8"?>
+<w:comments xmlns:wpc="http://schemas.microsoft.com/office/word/2010/wordprocessingCanvas" xmlns:cx="http://schemas.microsoft.com/office/drawing/2014/chartex" xmlns:cx1="http://schemas.microsoft.com/office/drawing/2015/9/8/chartex" xmlns:cx2="http://schemas.microsoft.com/office/drawing/2015/10/21/chartex" xmlns:cx3="http://schemas.microsoft.com/office/drawing/2016/5/9/chartex" xmlns:cx4="http://schemas.microsoft.com/office/drawing/2016/5/10/chartex" xmlns:cx5="http://schemas.microsoft.com/office/drawing/2016/5/11/chartex" xmlns:mc="http://schemas.openxmlformats.org/markup-compatibility/2006" xmlns:o="urn:schemas-microsoft-com:office:office" xmlns:r="http://schemas.openxmlformats.org/officeDocument/2006/relationships" xmlns:m="http://schemas.openxmlformats.org/officeDocument/2006/math" xmlns:v="urn:schemas-microsoft-com:vml" xmlns:wp14="http://schemas.microsoft.com/office/word/2010/wordprocessingDrawing" xmlns:wp="http://schemas.openxmlformats.org/drawingml/2006/wordprocessingDrawing" xmlns:w10="urn:schemas-microsoft-com:office:word" xmlns:w="http://schemas.openxmlformats.org/wordprocessingml/2006/main" xmlns:w14="http://schemas.microsoft.com/office/word/2010/wordml" xmlns:w15="http://schemas.microsoft.com/office/word/2012/wordml" xmlns:w16se="http://schemas.microsoft.com/office/word/2015/wordml/symex" xmlns:wpg="http://schemas.microsoft.com/office/word/2010/wordprocessingGroup" xmlns:wpi="http://schemas.microsoft.com/office/word/2010/wordprocessingInk" xmlns:wne="http://schemas.microsoft.com/office/word/2006/wordml" xmlns:wps="http://schemas.microsoft.com/office/word/2010/wordprocessingShape" mc:Ignorable="w14 w15 w16se wp14">
+  <w:comment w:id="45" w:author="Marc Adrian  Jimenez" w:date="2017-08-08T01:22:00Z" w:initials="MAJ">
+    <w:p>
+      <w:pPr>
+        <w:pStyle w:val="CommentText"/>
+      </w:pPr>
+      <w:r>
+        <w:rPr>
+          <w:rStyle w:val="CommentReference"/>
+        </w:rPr>
+        <w:annotationRef/>
+      </w:r>
+      <w:r>
+        <w:t xml:space="preserve">SAUCE: </w:t>
+      </w:r>
+      <w:hyperlink r:id="rId1" w:history="1">
+        <w:r>
+          <w:rPr>
+            <w:rStyle w:val="Hyperlink"/>
+          </w:rPr>
+          <w:t>https://pdfs.semanticscholar.org/25f7/3960ae2db3d002b3e7f04be21a201d189dae.pdf</w:t>
+        </w:r>
+      </w:hyperlink>
+    </w:p>
+    <w:p>
+      <w:pPr>
+        <w:pStyle w:val="CommentText"/>
+      </w:pPr>
+    </w:p>
+  </w:comment>
+  <w:comment w:id="47" w:author="Marc Adrian  Jimenez" w:date="2017-08-08T01:25:00Z" w:initials="MAJ">
+    <w:p>
+      <w:pPr>
+        <w:pStyle w:val="CommentText"/>
+      </w:pPr>
+      <w:r>
+        <w:rPr>
+          <w:rStyle w:val="CommentReference"/>
+        </w:rPr>
+        <w:annotationRef/>
+      </w:r>
+      <w:r>
+        <w:t xml:space="preserve">SAUCE: </w:t>
+      </w:r>
+    </w:p>
+    <w:p>
+      <w:pPr>
+        <w:pStyle w:val="CommentText"/>
+      </w:pPr>
+      <w:hyperlink r:id="rId2" w:history="1">
+        <w:r>
+          <w:rPr>
+            <w:rStyle w:val="Hyperlink"/>
+          </w:rPr>
+          <w:t>http://uxpajournal.org/a-study-of-the-effect-of-thumb-sizes-on-mobile-phone-texting-satisfaction/</w:t>
+        </w:r>
+      </w:hyperlink>
+    </w:p>
+    <w:p>
+      <w:pPr>
+        <w:pStyle w:val="CommentText"/>
+      </w:pPr>
+    </w:p>
+    <w:p>
+      <w:pPr>
+        <w:pStyle w:val="CommentText"/>
+      </w:pPr>
+      <w:r>
+        <w:t>// however this study is not for touch screen</w:t>
+      </w:r>
+    </w:p>
+  </w:comment>
+</w:comments>
+</file>
+
+<file path=word/commentsExtended.xml><?xml version="1.0" encoding="utf-8"?>
+<w15:commentsEx xmlns:wpc="http://schemas.microsoft.com/office/word/2010/wordprocessingCanvas" xmlns:cx="http://schemas.microsoft.com/office/drawing/2014/chartex" xmlns:cx1="http://schemas.microsoft.com/office/drawing/2015/9/8/chartex" xmlns:cx2="http://schemas.microsoft.com/office/drawing/2015/10/21/chartex" xmlns:cx3="http://schemas.microsoft.com/office/drawing/2016/5/9/chartex" xmlns:cx4="http://schemas.microsoft.com/office/drawing/2016/5/10/chartex" xmlns:cx5="http://schemas.microsoft.com/office/drawing/2016/5/11/chartex" xmlns:mc="http://schemas.openxmlformats.org/markup-compatibility/2006" xmlns:o="urn:schemas-microsoft-com:office:office" xmlns:r="http://schemas.openxmlformats.org/officeDocument/2006/relationships" xmlns:m="http://schemas.openxmlformats.org/officeDocument/2006/math" xmlns:v="urn:schemas-microsoft-com:vml" xmlns:wp14="http://schemas.microsoft.com/office/word/2010/wordprocessingDrawing" xmlns:wp="http://schemas.openxmlformats.org/drawingml/2006/wordprocessingDrawing" xmlns:w10="urn:schemas-microsoft-com:office:word" xmlns:w="http://schemas.openxmlformats.org/wordprocessingml/2006/main" xmlns:w14="http://schemas.microsoft.com/office/word/2010/wordml" xmlns:w15="http://schemas.microsoft.com/office/word/2012/wordml" xmlns:w16se="http://schemas.microsoft.com/office/word/2015/wordml/symex" xmlns:wpg="http://schemas.microsoft.com/office/word/2010/wordprocessingGroup" xmlns:wpi="http://schemas.microsoft.com/office/word/2010/wordprocessingInk" xmlns:wne="http://schemas.microsoft.com/office/word/2006/wordml" xmlns:wps="http://schemas.microsoft.com/office/word/2010/wordprocessingShape" mc:Ignorable="w14 w15 w16se wp14">
+  <w15:commentEx w15:paraId="6F13FA22" w15:done="0"/>
+  <w15:commentEx w15:paraId="7C871573" w15:done="0"/>
+</w15:commentsEx>
 </file>
 
 <file path=word/endnotes.xml><?xml version="1.0" encoding="utf-8"?>
@@ -7804,73 +7408,11 @@
         <w:docPartUnique/>
       </w:docPartObj>
     </w:sdtPr>
-    <w:sdtEndPr/>
     <w:sdtContent>
       <w:p>
         <w:pPr>
           <w:pStyle w:val="Footer"/>
         </w:pPr>
-      </w:p>
-    </w:sdtContent>
-  </w:sdt>
-  <w:p>
-    <w:pPr>
-      <w:pStyle w:val="Footer"/>
-    </w:pPr>
-  </w:p>
-</w:ftr>
-</file>
-
-<file path=word/footer2.xml><?xml version="1.0" encoding="utf-8"?>
-<w:ftr xmlns:wpc="http://schemas.microsoft.com/office/word/2010/wordprocessingCanvas" xmlns:cx="http://schemas.microsoft.com/office/drawing/2014/chartex" xmlns:cx1="http://schemas.microsoft.com/office/drawing/2015/9/8/chartex" xmlns:cx2="http://schemas.microsoft.com/office/drawing/2015/10/21/chartex" xmlns:cx3="http://schemas.microsoft.com/office/drawing/2016/5/9/chartex" xmlns:cx4="http://schemas.microsoft.com/office/drawing/2016/5/10/chartex" xmlns:cx5="http://schemas.microsoft.com/office/drawing/2016/5/11/chartex" xmlns:mc="http://schemas.openxmlformats.org/markup-compatibility/2006" xmlns:o="urn:schemas-microsoft-com:office:office" xmlns:r="http://schemas.openxmlformats.org/officeDocument/2006/relationships" xmlns:m="http://schemas.openxmlformats.org/officeDocument/2006/math" xmlns:v="urn:schemas-microsoft-com:vml" xmlns:wp14="http://schemas.microsoft.com/office/word/2010/wordprocessingDrawing" xmlns:wp="http://schemas.openxmlformats.org/drawingml/2006/wordprocessingDrawing" xmlns:w10="urn:schemas-microsoft-com:office:word" xmlns:w="http://schemas.openxmlformats.org/wordprocessingml/2006/main" xmlns:w14="http://schemas.microsoft.com/office/word/2010/wordml" xmlns:w15="http://schemas.microsoft.com/office/word/2012/wordml" xmlns:w16se="http://schemas.microsoft.com/office/word/2015/wordml/symex" xmlns:wpg="http://schemas.microsoft.com/office/word/2010/wordprocessingGroup" xmlns:wpi="http://schemas.microsoft.com/office/word/2010/wordprocessingInk" xmlns:wne="http://schemas.microsoft.com/office/word/2006/wordml" xmlns:wps="http://schemas.microsoft.com/office/word/2010/wordprocessingShape" mc:Ignorable="w14 w15 w16se wp14">
-  <w:sdt>
-    <w:sdtPr>
-      <w:id w:val="216481005"/>
-      <w:docPartObj>
-        <w:docPartGallery w:val="Page Numbers (Bottom of Page)"/>
-        <w:docPartUnique/>
-      </w:docPartObj>
-    </w:sdtPr>
-    <w:sdtEndPr/>
-    <w:sdtContent>
-      <w:p>
-        <w:pPr>
-          <w:pStyle w:val="Footer"/>
-          <w:ind w:left="0"/>
-        </w:pPr>
-        <w:r>
-          <w:t xml:space="preserve">Page | </w:t>
-        </w:r>
-        <w:r>
-          <w:rPr>
-            <w:noProof/>
-          </w:rPr>
-          <w:fldChar w:fldCharType="begin"/>
-        </w:r>
-        <w:r>
-          <w:rPr>
-            <w:noProof/>
-          </w:rPr>
-          <w:instrText xml:space="preserve"> PAGE   \* MERGEFORMAT </w:instrText>
-        </w:r>
-        <w:r>
-          <w:rPr>
-            <w:noProof/>
-          </w:rPr>
-          <w:fldChar w:fldCharType="separate"/>
-        </w:r>
-        <w:r>
-          <w:rPr>
-            <w:noProof/>
-          </w:rPr>
-          <w:t>7</w:t>
-        </w:r>
-        <w:r>
-          <w:rPr>
-            <w:noProof/>
-          </w:rPr>
-          <w:fldChar w:fldCharType="end"/>
-        </w:r>
       </w:p>
     </w:sdtContent>
   </w:sdt>
@@ -8812,7 +8354,45 @@
   <w:num w:numId="8">
     <w:abstractNumId w:val="0"/>
   </w:num>
+  <w:num w:numId="9">
+    <w:abstractNumId w:val="2"/>
+    <w:lvlOverride w:ilvl="0">
+      <w:startOverride w:val="4"/>
+    </w:lvlOverride>
+    <w:lvlOverride w:ilvl="1">
+      <w:startOverride w:val="1"/>
+    </w:lvlOverride>
+    <w:lvlOverride w:ilvl="2">
+      <w:startOverride w:val="1"/>
+    </w:lvlOverride>
+    <w:lvlOverride w:ilvl="3">
+      <w:startOverride w:val="1"/>
+    </w:lvlOverride>
+    <w:lvlOverride w:ilvl="4">
+      <w:startOverride w:val="1"/>
+    </w:lvlOverride>
+    <w:lvlOverride w:ilvl="5">
+      <w:startOverride w:val="1"/>
+    </w:lvlOverride>
+    <w:lvlOverride w:ilvl="6">
+      <w:startOverride w:val="1"/>
+    </w:lvlOverride>
+    <w:lvlOverride w:ilvl="7">
+      <w:startOverride w:val="1"/>
+    </w:lvlOverride>
+    <w:lvlOverride w:ilvl="8">
+      <w:startOverride w:val="1"/>
+    </w:lvlOverride>
+  </w:num>
 </w:numbering>
+</file>
+
+<file path=word/people.xml><?xml version="1.0" encoding="utf-8"?>
+<w15:people xmlns:wpc="http://schemas.microsoft.com/office/word/2010/wordprocessingCanvas" xmlns:cx="http://schemas.microsoft.com/office/drawing/2014/chartex" xmlns:cx1="http://schemas.microsoft.com/office/drawing/2015/9/8/chartex" xmlns:cx2="http://schemas.microsoft.com/office/drawing/2015/10/21/chartex" xmlns:cx3="http://schemas.microsoft.com/office/drawing/2016/5/9/chartex" xmlns:cx4="http://schemas.microsoft.com/office/drawing/2016/5/10/chartex" xmlns:cx5="http://schemas.microsoft.com/office/drawing/2016/5/11/chartex" xmlns:mc="http://schemas.openxmlformats.org/markup-compatibility/2006" xmlns:o="urn:schemas-microsoft-com:office:office" xmlns:r="http://schemas.openxmlformats.org/officeDocument/2006/relationships" xmlns:m="http://schemas.openxmlformats.org/officeDocument/2006/math" xmlns:v="urn:schemas-microsoft-com:vml" xmlns:wp14="http://schemas.microsoft.com/office/word/2010/wordprocessingDrawing" xmlns:wp="http://schemas.openxmlformats.org/drawingml/2006/wordprocessingDrawing" xmlns:w10="urn:schemas-microsoft-com:office:word" xmlns:w="http://schemas.openxmlformats.org/wordprocessingml/2006/main" xmlns:w14="http://schemas.microsoft.com/office/word/2010/wordml" xmlns:w15="http://schemas.microsoft.com/office/word/2012/wordml" xmlns:w16se="http://schemas.microsoft.com/office/word/2015/wordml/symex" xmlns:wpg="http://schemas.microsoft.com/office/word/2010/wordprocessingGroup" xmlns:wpi="http://schemas.microsoft.com/office/word/2010/wordprocessingInk" xmlns:wne="http://schemas.microsoft.com/office/word/2006/wordml" xmlns:wps="http://schemas.microsoft.com/office/word/2010/wordprocessingShape" mc:Ignorable="w14 w15 w16se wp14">
+  <w15:person w15:author="Marc Adrian  Jimenez">
+    <w15:presenceInfo w15:providerId="None" w15:userId="Marc Adrian  Jimenez"/>
+  </w15:person>
+</w15:people>
 </file>
 
 <file path=word/styles.xml><?xml version="1.0" encoding="utf-8"?>
@@ -9704,6 +9284,18 @@
       <w:lang w:val="en-US"/>
     </w:rPr>
   </w:style>
+  <w:style w:type="character" w:styleId="Mention">
+    <w:name w:val="Mention"/>
+    <w:basedOn w:val="DefaultParagraphFont"/>
+    <w:uiPriority w:val="99"/>
+    <w:semiHidden/>
+    <w:unhideWhenUsed/>
+    <w:rsid w:val="00A63689"/>
+    <w:rPr>
+      <w:color w:val="2B579A"/>
+      <w:shd w:val="clear" w:color="auto" w:fill="E6E6E6"/>
+    </w:rPr>
+  </w:style>
 </w:styles>
 </file>
 
@@ -10372,7 +9964,7 @@
 </file>
 
 <file path=customXml/itemProps1.xml><?xml version="1.0" encoding="utf-8"?>
-<ds:datastoreItem xmlns:ds="http://schemas.openxmlformats.org/officeDocument/2006/customXml" ds:itemID="{5E8B32E1-5736-459C-8295-30D4325B7D65}">
+<ds:datastoreItem xmlns:ds="http://schemas.openxmlformats.org/officeDocument/2006/customXml" ds:itemID="{A594DB33-A5C8-48DE-B51D-4BC1D786D1E2}">
   <ds:schemaRefs>
     <ds:schemaRef ds:uri="http://schemas.openxmlformats.org/officeDocument/2006/bibliography"/>
   </ds:schemaRefs>

</xml_diff>